<commit_message>
Add complete_part1.1,  Update unit test+Integration+UAT
</commit_message>
<xml_diff>
--- a/Test/Unit test.docx
+++ b/Test/Unit test.docx
@@ -4,6 +4,878 @@
   <w:body>
     <w:p>
       <w:pPr>
+        <w:pStyle w:val="Default"/>
+      </w:pPr>
+    </w:p>
+    <w:p>
+      <w:pPr>
+        <w:rPr>
+          <w:b/>
+          <w:bCs/>
+          <w:sz w:val="40"/>
+          <w:szCs w:val="40"/>
+        </w:rPr>
+      </w:pPr>
+    </w:p>
+    <w:p>
+      <w:pPr>
+        <w:jc w:val="center"/>
+        <w:rPr>
+          <w:b/>
+          <w:bCs/>
+          <w:sz w:val="28"/>
+        </w:rPr>
+      </w:pPr>
+      <w:r>
+        <w:rPr>
+          <w:b/>
+          <w:bCs/>
+          <w:sz w:val="28"/>
+        </w:rPr>
+        <w:t>953323 Software Construction, Testing and Maintenance</w:t>
+      </w:r>
+    </w:p>
+    <w:p>
+      <w:pPr>
+        <w:rPr>
+          <w:b/>
+          <w:bCs/>
+          <w:sz w:val="40"/>
+          <w:szCs w:val="40"/>
+        </w:rPr>
+      </w:pPr>
+    </w:p>
+    <w:p>
+      <w:pPr>
+        <w:jc w:val="center"/>
+        <w:rPr>
+          <w:b/>
+          <w:bCs/>
+          <w:sz w:val="40"/>
+          <w:szCs w:val="40"/>
+        </w:rPr>
+      </w:pPr>
+      <w:proofErr w:type="spellStart"/>
+      <w:r>
+        <w:rPr>
+          <w:b/>
+          <w:bCs/>
+          <w:sz w:val="40"/>
+          <w:szCs w:val="40"/>
+        </w:rPr>
+        <w:t>Wat</w:t>
+      </w:r>
+      <w:proofErr w:type="spellEnd"/>
+      <w:r>
+        <w:rPr>
+          <w:b/>
+          <w:bCs/>
+          <w:sz w:val="40"/>
+          <w:szCs w:val="40"/>
+        </w:rPr>
+        <w:t xml:space="preserve"> </w:t>
+      </w:r>
+      <w:proofErr w:type="spellStart"/>
+      <w:r>
+        <w:rPr>
+          <w:b/>
+          <w:bCs/>
+          <w:sz w:val="40"/>
+          <w:szCs w:val="40"/>
+        </w:rPr>
+        <w:t>Phra</w:t>
+      </w:r>
+      <w:proofErr w:type="spellEnd"/>
+      <w:r>
+        <w:rPr>
+          <w:b/>
+          <w:bCs/>
+          <w:sz w:val="40"/>
+          <w:szCs w:val="40"/>
+        </w:rPr>
+        <w:t xml:space="preserve"> Singh website</w:t>
+      </w:r>
+    </w:p>
+    <w:p>
+      <w:pPr>
+        <w:jc w:val="center"/>
+        <w:rPr>
+          <w:b/>
+          <w:bCs/>
+          <w:sz w:val="28"/>
+        </w:rPr>
+      </w:pPr>
+      <w:r>
+        <w:rPr>
+          <w:b/>
+          <w:bCs/>
+          <w:sz w:val="28"/>
+        </w:rPr>
+        <w:t>Test plan</w:t>
+      </w:r>
+    </w:p>
+    <w:p>
+      <w:pPr>
+        <w:jc w:val="center"/>
+        <w:rPr>
+          <w:b/>
+          <w:bCs/>
+          <w:sz w:val="28"/>
+        </w:rPr>
+      </w:pPr>
+    </w:p>
+    <w:p>
+      <w:pPr>
+        <w:jc w:val="center"/>
+        <w:rPr>
+          <w:b/>
+          <w:bCs/>
+          <w:sz w:val="28"/>
+        </w:rPr>
+      </w:pPr>
+      <w:r>
+        <w:rPr>
+          <w:b/>
+          <w:bCs/>
+          <w:sz w:val="28"/>
+        </w:rPr>
+        <w:t>By</w:t>
+      </w:r>
+    </w:p>
+    <w:p>
+      <w:pPr>
+        <w:jc w:val="center"/>
+        <w:rPr>
+          <w:b/>
+          <w:bCs/>
+          <w:sz w:val="32"/>
+          <w:szCs w:val="32"/>
+        </w:rPr>
+      </w:pPr>
+      <w:r>
+        <w:rPr>
+          <w:b/>
+          <w:bCs/>
+          <w:sz w:val="32"/>
+          <w:szCs w:val="32"/>
+        </w:rPr>
+        <w:t>Aslan team</w:t>
+      </w:r>
+    </w:p>
+    <w:p>
+      <w:pPr>
+        <w:jc w:val="center"/>
+        <w:rPr>
+          <w:b/>
+          <w:bCs/>
+          <w:sz w:val="28"/>
+        </w:rPr>
+      </w:pPr>
+    </w:p>
+    <w:p>
+      <w:pPr>
+        <w:jc w:val="center"/>
+        <w:rPr>
+          <w:b/>
+          <w:bCs/>
+          <w:sz w:val="28"/>
+        </w:rPr>
+      </w:pPr>
+    </w:p>
+    <w:p>
+      <w:pPr>
+        <w:pStyle w:val="a4"/>
+        <w:ind w:left="1440"/>
+        <w:jc w:val="both"/>
+        <w:rPr>
+          <w:b/>
+          <w:bCs/>
+          <w:sz w:val="28"/>
+        </w:rPr>
+      </w:pPr>
+      <w:proofErr w:type="spellStart"/>
+      <w:r>
+        <w:rPr>
+          <w:b/>
+          <w:bCs/>
+          <w:sz w:val="28"/>
+        </w:rPr>
+        <w:t>Ms.Chonticha</w:t>
+      </w:r>
+      <w:proofErr w:type="spellEnd"/>
+      <w:r>
+        <w:rPr>
+          <w:b/>
+          <w:bCs/>
+          <w:sz w:val="28"/>
+        </w:rPr>
+        <w:tab/>
+        <w:t>Chang</w:t>
+      </w:r>
+      <w:r>
+        <w:rPr>
+          <w:b/>
+          <w:bCs/>
+          <w:sz w:val="28"/>
+        </w:rPr>
+        <w:tab/>
+      </w:r>
+      <w:r>
+        <w:rPr>
+          <w:b/>
+          <w:bCs/>
+          <w:sz w:val="28"/>
+        </w:rPr>
+        <w:tab/>
+      </w:r>
+      <w:r>
+        <w:rPr>
+          <w:b/>
+          <w:bCs/>
+          <w:sz w:val="28"/>
+        </w:rPr>
+        <w:tab/>
+        <w:t>552115014</w:t>
+      </w:r>
+    </w:p>
+    <w:p>
+      <w:pPr>
+        <w:pStyle w:val="a4"/>
+        <w:ind w:left="1440"/>
+        <w:jc w:val="both"/>
+        <w:rPr>
+          <w:b/>
+          <w:bCs/>
+          <w:sz w:val="28"/>
+        </w:rPr>
+      </w:pPr>
+      <w:proofErr w:type="spellStart"/>
+      <w:r>
+        <w:rPr>
+          <w:b/>
+          <w:bCs/>
+          <w:sz w:val="28"/>
+        </w:rPr>
+        <w:t>Mr.Punjasin</w:t>
+      </w:r>
+      <w:proofErr w:type="spellEnd"/>
+      <w:r>
+        <w:rPr>
+          <w:b/>
+          <w:bCs/>
+          <w:sz w:val="28"/>
+        </w:rPr>
+        <w:tab/>
+      </w:r>
+      <w:r>
+        <w:rPr>
+          <w:b/>
+          <w:bCs/>
+          <w:sz w:val="28"/>
+        </w:rPr>
+        <w:tab/>
+      </w:r>
+      <w:proofErr w:type="spellStart"/>
+      <w:r>
+        <w:rPr>
+          <w:b/>
+          <w:bCs/>
+          <w:sz w:val="28"/>
+        </w:rPr>
+        <w:t>Punya</w:t>
+      </w:r>
+      <w:proofErr w:type="spellEnd"/>
+      <w:r>
+        <w:rPr>
+          <w:b/>
+          <w:bCs/>
+          <w:sz w:val="28"/>
+        </w:rPr>
+        <w:tab/>
+      </w:r>
+      <w:r>
+        <w:rPr>
+          <w:b/>
+          <w:bCs/>
+          <w:sz w:val="28"/>
+        </w:rPr>
+        <w:tab/>
+        <w:t>5521150</w:t>
+      </w:r>
+      <w:r>
+        <w:rPr>
+          <w:b/>
+          <w:bCs/>
+          <w:sz w:val="28"/>
+        </w:rPr>
+        <w:t>39</w:t>
+      </w:r>
+    </w:p>
+    <w:p>
+      <w:pPr>
+        <w:pStyle w:val="a4"/>
+        <w:ind w:left="1440"/>
+        <w:jc w:val="both"/>
+        <w:rPr>
+          <w:b/>
+          <w:bCs/>
+          <w:sz w:val="28"/>
+        </w:rPr>
+      </w:pPr>
+      <w:proofErr w:type="spellStart"/>
+      <w:r>
+        <w:rPr>
+          <w:b/>
+          <w:bCs/>
+          <w:sz w:val="28"/>
+        </w:rPr>
+        <w:t>Ms.Phinthip</w:t>
+      </w:r>
+      <w:proofErr w:type="spellEnd"/>
+      <w:r>
+        <w:rPr>
+          <w:b/>
+          <w:bCs/>
+          <w:sz w:val="28"/>
+        </w:rPr>
+        <w:tab/>
+      </w:r>
+      <w:r>
+        <w:rPr>
+          <w:b/>
+          <w:bCs/>
+          <w:sz w:val="28"/>
+        </w:rPr>
+        <w:tab/>
+      </w:r>
+      <w:proofErr w:type="spellStart"/>
+      <w:r>
+        <w:rPr>
+          <w:b/>
+          <w:bCs/>
+          <w:sz w:val="28"/>
+        </w:rPr>
+        <w:t>Samutloiwon</w:t>
+      </w:r>
+      <w:proofErr w:type="spellEnd"/>
+      <w:r>
+        <w:rPr>
+          <w:b/>
+          <w:bCs/>
+          <w:sz w:val="28"/>
+        </w:rPr>
+        <w:tab/>
+        <w:t>552115050</w:t>
+      </w:r>
+    </w:p>
+    <w:p>
+      <w:pPr>
+        <w:pStyle w:val="a4"/>
+        <w:ind w:left="1440"/>
+        <w:jc w:val="both"/>
+        <w:rPr>
+          <w:b/>
+          <w:bCs/>
+          <w:sz w:val="28"/>
+        </w:rPr>
+      </w:pPr>
+      <w:proofErr w:type="spellStart"/>
+      <w:r>
+        <w:rPr>
+          <w:b/>
+          <w:bCs/>
+          <w:sz w:val="28"/>
+        </w:rPr>
+        <w:t>Mr.Visava</w:t>
+      </w:r>
+      <w:proofErr w:type="spellEnd"/>
+      <w:r>
+        <w:rPr>
+          <w:b/>
+          <w:bCs/>
+          <w:sz w:val="28"/>
+        </w:rPr>
+        <w:tab/>
+      </w:r>
+      <w:r>
+        <w:rPr>
+          <w:b/>
+          <w:bCs/>
+          <w:sz w:val="28"/>
+        </w:rPr>
+        <w:tab/>
+      </w:r>
+      <w:proofErr w:type="spellStart"/>
+      <w:r>
+        <w:rPr>
+          <w:b/>
+          <w:bCs/>
+          <w:sz w:val="28"/>
+        </w:rPr>
+        <w:t>Chumnuam</w:t>
+      </w:r>
+      <w:proofErr w:type="spellEnd"/>
+      <w:r>
+        <w:rPr>
+          <w:b/>
+          <w:bCs/>
+          <w:sz w:val="28"/>
+        </w:rPr>
+        <w:tab/>
+      </w:r>
+      <w:r>
+        <w:rPr>
+          <w:b/>
+          <w:bCs/>
+          <w:sz w:val="28"/>
+        </w:rPr>
+        <w:tab/>
+        <w:t>552115064</w:t>
+      </w:r>
+    </w:p>
+    <w:p>
+      <w:pPr>
+        <w:jc w:val="center"/>
+        <w:rPr>
+          <w:b/>
+          <w:bCs/>
+        </w:rPr>
+      </w:pPr>
+    </w:p>
+    <w:p>
+      <w:pPr>
+        <w:jc w:val="center"/>
+        <w:rPr>
+          <w:b/>
+          <w:bCs/>
+        </w:rPr>
+      </w:pPr>
+    </w:p>
+    <w:p>
+      <w:pPr>
+        <w:jc w:val="center"/>
+        <w:rPr>
+          <w:b/>
+          <w:bCs/>
+          <w:sz w:val="24"/>
+          <w:szCs w:val="24"/>
+        </w:rPr>
+      </w:pPr>
+      <w:r>
+        <w:rPr>
+          <w:b/>
+          <w:bCs/>
+          <w:sz w:val="24"/>
+          <w:szCs w:val="24"/>
+        </w:rPr>
+        <w:t>Department of Software Engineering</w:t>
+      </w:r>
+    </w:p>
+    <w:p>
+      <w:pPr>
+        <w:jc w:val="center"/>
+        <w:rPr>
+          <w:b/>
+          <w:bCs/>
+          <w:sz w:val="24"/>
+          <w:szCs w:val="24"/>
+        </w:rPr>
+      </w:pPr>
+      <w:r>
+        <w:rPr>
+          <w:b/>
+          <w:bCs/>
+          <w:sz w:val="24"/>
+          <w:szCs w:val="24"/>
+        </w:rPr>
+        <w:t>College of Arts, Media, and Technology</w:t>
+      </w:r>
+    </w:p>
+    <w:p>
+      <w:pPr>
+        <w:jc w:val="center"/>
+        <w:rPr>
+          <w:rFonts w:ascii="Arial" w:eastAsia="Times New Roman" w:hAnsi="Arial" w:cs="Arial"/>
+          <w:b/>
+          <w:bCs/>
+          <w:color w:val="000000"/>
+          <w:sz w:val="36"/>
+          <w:szCs w:val="36"/>
+        </w:rPr>
+      </w:pPr>
+      <w:r>
+        <w:rPr>
+          <w:b/>
+          <w:bCs/>
+          <w:sz w:val="24"/>
+          <w:szCs w:val="24"/>
+        </w:rPr>
+        <w:t>Chiang Mai University</w:t>
+      </w:r>
+    </w:p>
+    <w:p>
+      <w:pPr>
+        <w:jc w:val="center"/>
+        <w:rPr>
+          <w:rFonts w:ascii="Arial" w:eastAsia="Times New Roman" w:hAnsi="Arial" w:cs="Arial"/>
+          <w:b/>
+          <w:bCs/>
+          <w:color w:val="000000"/>
+          <w:sz w:val="36"/>
+          <w:szCs w:val="36"/>
+        </w:rPr>
+      </w:pPr>
+      <w:r>
+        <w:rPr>
+          <w:rFonts w:ascii="Arial" w:eastAsia="Times New Roman" w:hAnsi="Arial" w:cs="Arial"/>
+          <w:b/>
+          <w:bCs/>
+          <w:color w:val="000000"/>
+          <w:sz w:val="36"/>
+          <w:szCs w:val="36"/>
+        </w:rPr>
+        <w:br w:type="page"/>
+      </w:r>
+    </w:p>
+    <w:p>
+      <w:pPr>
+        <w:rPr>
+          <w:rFonts w:ascii="Arial" w:eastAsia="Times New Roman" w:hAnsi="Arial" w:cs="Arial"/>
+          <w:b/>
+          <w:bCs/>
+          <w:color w:val="000000"/>
+          <w:sz w:val="36"/>
+          <w:szCs w:val="36"/>
+        </w:rPr>
+      </w:pPr>
+      <w:r>
+        <w:rPr>
+          <w:rFonts w:ascii="Arial" w:eastAsia="Times New Roman" w:hAnsi="Arial" w:cs="Arial"/>
+          <w:b/>
+          <w:bCs/>
+          <w:color w:val="000000"/>
+          <w:sz w:val="36"/>
+          <w:szCs w:val="36"/>
+        </w:rPr>
+        <w:lastRenderedPageBreak/>
+        <w:t>Table of Contents</w:t>
+      </w:r>
+    </w:p>
+    <w:p>
+      <w:pPr>
+        <w:rPr>
+          <w:rFonts w:ascii="Arial" w:eastAsia="Times New Roman" w:hAnsi="Arial" w:cs="Arial"/>
+          <w:color w:val="000000"/>
+          <w:sz w:val="24"/>
+          <w:szCs w:val="24"/>
+        </w:rPr>
+      </w:pPr>
+      <w:r>
+        <w:rPr>
+          <w:rFonts w:ascii="Arial" w:eastAsia="Times New Roman" w:hAnsi="Arial" w:cs="Arial"/>
+          <w:color w:val="000000"/>
+          <w:sz w:val="24"/>
+          <w:szCs w:val="24"/>
+        </w:rPr>
+        <w:t>Chapter1</w:t>
+      </w:r>
+      <w:r>
+        <w:rPr>
+          <w:rFonts w:ascii="Arial" w:eastAsia="Times New Roman" w:hAnsi="Arial" w:cs="Arial"/>
+          <w:color w:val="000000"/>
+          <w:sz w:val="24"/>
+          <w:szCs w:val="24"/>
+        </w:rPr>
+        <w:t>|</w:t>
+      </w:r>
+      <w:r>
+        <w:rPr>
+          <w:rFonts w:ascii="Arial" w:eastAsia="Times New Roman" w:hAnsi="Arial" w:cs="Arial"/>
+          <w:color w:val="000000"/>
+          <w:sz w:val="24"/>
+          <w:szCs w:val="24"/>
+        </w:rPr>
+        <w:t xml:space="preserve"> </w:t>
+      </w:r>
+      <w:r>
+        <w:rPr>
+          <w:rFonts w:ascii="Arial" w:eastAsia="Times New Roman" w:hAnsi="Arial" w:cs="Arial"/>
+          <w:color w:val="000000"/>
+          <w:sz w:val="24"/>
+          <w:szCs w:val="24"/>
+        </w:rPr>
+        <w:t>Unit test</w:t>
+      </w:r>
+      <w:r>
+        <w:rPr>
+          <w:rFonts w:ascii="Arial" w:eastAsia="Times New Roman" w:hAnsi="Arial" w:cs="Arial"/>
+          <w:color w:val="000000"/>
+          <w:sz w:val="24"/>
+          <w:szCs w:val="24"/>
+        </w:rPr>
+        <w:t xml:space="preserve"> </w:t>
+      </w:r>
+      <w:r>
+        <w:rPr>
+          <w:rFonts w:ascii="Arial" w:eastAsia="Times New Roman" w:hAnsi="Arial" w:cs="Arial"/>
+          <w:color w:val="000000"/>
+          <w:sz w:val="24"/>
+          <w:szCs w:val="24"/>
+        </w:rPr>
+        <w:t>………………………………………………………………………….2</w:t>
+      </w:r>
+    </w:p>
+    <w:p>
+      <w:pPr>
+        <w:ind w:firstLine="720"/>
+        <w:rPr>
+          <w:rFonts w:ascii="Arial" w:eastAsia="Times New Roman" w:hAnsi="Arial" w:cs="Arial"/>
+          <w:color w:val="000000"/>
+          <w:sz w:val="24"/>
+          <w:szCs w:val="24"/>
+        </w:rPr>
+      </w:pPr>
+      <w:proofErr w:type="spellStart"/>
+      <w:r>
+        <w:rPr>
+          <w:rFonts w:ascii="Arial" w:eastAsia="Times New Roman" w:hAnsi="Arial" w:cs="Arial"/>
+          <w:color w:val="000000"/>
+          <w:sz w:val="24"/>
+          <w:szCs w:val="24"/>
+        </w:rPr>
+        <w:t>UserServiceImpl</w:t>
+      </w:r>
+      <w:proofErr w:type="spellEnd"/>
+      <w:r>
+        <w:rPr>
+          <w:rFonts w:ascii="Arial" w:eastAsia="Times New Roman" w:hAnsi="Arial" w:cs="Arial"/>
+          <w:color w:val="000000"/>
+          <w:sz w:val="24"/>
+          <w:szCs w:val="24"/>
+        </w:rPr>
+        <w:t xml:space="preserve"> class………………………………………………………………2</w:t>
+      </w:r>
+    </w:p>
+    <w:p>
+      <w:pPr>
+        <w:ind w:firstLine="720"/>
+        <w:rPr>
+          <w:rFonts w:ascii="Arial" w:eastAsia="Times New Roman" w:hAnsi="Arial" w:cs="Arial"/>
+          <w:color w:val="000000"/>
+          <w:sz w:val="24"/>
+          <w:szCs w:val="24"/>
+        </w:rPr>
+      </w:pPr>
+      <w:proofErr w:type="spellStart"/>
+      <w:r>
+        <w:rPr>
+          <w:rFonts w:ascii="Arial" w:eastAsia="Times New Roman" w:hAnsi="Arial" w:cs="Arial"/>
+          <w:color w:val="000000"/>
+          <w:sz w:val="24"/>
+          <w:szCs w:val="24"/>
+        </w:rPr>
+        <w:t>HistoryServiceImpl</w:t>
+      </w:r>
+      <w:proofErr w:type="spellEnd"/>
+      <w:r>
+        <w:rPr>
+          <w:rFonts w:ascii="Arial" w:eastAsia="Times New Roman" w:hAnsi="Arial" w:cs="Arial"/>
+          <w:color w:val="000000"/>
+          <w:sz w:val="24"/>
+          <w:szCs w:val="24"/>
+        </w:rPr>
+        <w:t xml:space="preserve"> class……………………………………………………………5</w:t>
+      </w:r>
+    </w:p>
+    <w:p>
+      <w:pPr>
+        <w:ind w:firstLine="720"/>
+        <w:rPr>
+          <w:rFonts w:ascii="Arial" w:eastAsia="Times New Roman" w:hAnsi="Arial" w:cs="Arial"/>
+          <w:color w:val="000000"/>
+          <w:sz w:val="24"/>
+          <w:szCs w:val="24"/>
+        </w:rPr>
+      </w:pPr>
+      <w:proofErr w:type="spellStart"/>
+      <w:r>
+        <w:rPr>
+          <w:rFonts w:ascii="Arial" w:eastAsia="Times New Roman" w:hAnsi="Arial" w:cs="Arial"/>
+          <w:color w:val="000000"/>
+          <w:sz w:val="24"/>
+          <w:szCs w:val="24"/>
+        </w:rPr>
+        <w:t>ActivityServiceImpl</w:t>
+      </w:r>
+      <w:proofErr w:type="spellEnd"/>
+      <w:r>
+        <w:rPr>
+          <w:rFonts w:ascii="Arial" w:eastAsia="Times New Roman" w:hAnsi="Arial" w:cs="Arial"/>
+          <w:color w:val="000000"/>
+          <w:sz w:val="24"/>
+          <w:szCs w:val="24"/>
+        </w:rPr>
+        <w:t>…………………………………………………………………..7</w:t>
+      </w:r>
+    </w:p>
+    <w:p>
+      <w:pPr>
+        <w:ind w:firstLine="720"/>
+        <w:rPr>
+          <w:rFonts w:ascii="Arial" w:eastAsia="Times New Roman" w:hAnsi="Arial" w:cs="Arial"/>
+          <w:color w:val="000000"/>
+          <w:sz w:val="24"/>
+          <w:szCs w:val="24"/>
+        </w:rPr>
+      </w:pPr>
+      <w:proofErr w:type="spellStart"/>
+      <w:r>
+        <w:rPr>
+          <w:rFonts w:ascii="Arial" w:eastAsia="Times New Roman" w:hAnsi="Arial" w:cs="Arial"/>
+          <w:color w:val="000000"/>
+          <w:sz w:val="24"/>
+          <w:szCs w:val="24"/>
+        </w:rPr>
+        <w:t>QuestionAnswerDAOImpl</w:t>
+      </w:r>
+      <w:proofErr w:type="spellEnd"/>
+      <w:r>
+        <w:rPr>
+          <w:rFonts w:ascii="Arial" w:eastAsia="Times New Roman" w:hAnsi="Arial" w:cs="Arial"/>
+          <w:color w:val="000000"/>
+          <w:sz w:val="24"/>
+          <w:szCs w:val="24"/>
+        </w:rPr>
+        <w:t>…………………………………………………………12</w:t>
+      </w:r>
+    </w:p>
+    <w:p>
+      <w:pPr>
+        <w:ind w:firstLine="720"/>
+        <w:rPr>
+          <w:rFonts w:ascii="Arial" w:eastAsia="Times New Roman" w:hAnsi="Arial" w:cs="Arial"/>
+          <w:color w:val="000000"/>
+          <w:sz w:val="24"/>
+          <w:szCs w:val="24"/>
+        </w:rPr>
+      </w:pPr>
+      <w:r>
+        <w:rPr>
+          <w:rFonts w:ascii="Arial" w:eastAsia="Times New Roman" w:hAnsi="Arial" w:cs="Arial"/>
+          <w:color w:val="000000"/>
+          <w:sz w:val="24"/>
+          <w:szCs w:val="24"/>
+        </w:rPr>
+        <w:t>Appendix A………………………………………………………………………….16</w:t>
+      </w:r>
+    </w:p>
+    <w:p>
+      <w:pPr>
+        <w:rPr>
+          <w:rFonts w:ascii="Arial" w:eastAsia="Times New Roman" w:hAnsi="Arial" w:cs="Arial"/>
+          <w:color w:val="000000"/>
+          <w:sz w:val="24"/>
+          <w:szCs w:val="24"/>
+        </w:rPr>
+      </w:pPr>
+      <w:r>
+        <w:rPr>
+          <w:rFonts w:ascii="Arial" w:eastAsia="Times New Roman" w:hAnsi="Arial" w:cs="Arial"/>
+          <w:color w:val="000000"/>
+          <w:sz w:val="24"/>
+          <w:szCs w:val="24"/>
+        </w:rPr>
+        <w:t xml:space="preserve">Chapter2| </w:t>
+      </w:r>
+      <w:r>
+        <w:rPr>
+          <w:rFonts w:ascii="Arial" w:eastAsia="Times New Roman" w:hAnsi="Arial" w:cs="Arial"/>
+          <w:color w:val="000000"/>
+          <w:sz w:val="24"/>
+          <w:szCs w:val="24"/>
+        </w:rPr>
+        <w:t>Integration test</w:t>
+      </w:r>
+      <w:r>
+        <w:rPr>
+          <w:rFonts w:ascii="Arial" w:eastAsia="Times New Roman" w:hAnsi="Arial" w:cs="Arial"/>
+          <w:color w:val="000000"/>
+          <w:sz w:val="24"/>
+          <w:szCs w:val="24"/>
+        </w:rPr>
+        <w:t>………………………………………………………………</w:t>
+      </w:r>
+      <w:r>
+        <w:rPr>
+          <w:rFonts w:ascii="Arial" w:eastAsia="Times New Roman" w:hAnsi="Arial" w:cs="Arial"/>
+          <w:color w:val="000000"/>
+          <w:sz w:val="24"/>
+          <w:szCs w:val="24"/>
+        </w:rPr>
+        <w:t>....</w:t>
+      </w:r>
+      <w:r>
+        <w:rPr>
+          <w:rFonts w:ascii="Arial" w:eastAsia="Times New Roman" w:hAnsi="Arial" w:cs="Arial"/>
+          <w:color w:val="000000"/>
+          <w:sz w:val="24"/>
+          <w:szCs w:val="24"/>
+        </w:rPr>
+        <w:t>17</w:t>
+      </w:r>
+    </w:p>
+    <w:p>
+      <w:pPr>
+        <w:rPr>
+          <w:rFonts w:ascii="Arial" w:eastAsia="Times New Roman" w:hAnsi="Arial" w:cs="Arial"/>
+          <w:b/>
+          <w:bCs/>
+          <w:color w:val="000000"/>
+          <w:sz w:val="24"/>
+          <w:szCs w:val="24"/>
+        </w:rPr>
+      </w:pPr>
+      <w:r>
+        <w:rPr>
+          <w:rFonts w:ascii="Arial" w:eastAsia="Times New Roman" w:hAnsi="Arial" w:cs="Arial"/>
+          <w:color w:val="000000"/>
+          <w:sz w:val="24"/>
+          <w:szCs w:val="24"/>
+        </w:rPr>
+        <w:t xml:space="preserve">Chapter3| </w:t>
+      </w:r>
+      <w:r>
+        <w:rPr>
+          <w:rFonts w:ascii="Arial" w:eastAsia="Times New Roman" w:hAnsi="Arial" w:cs="Arial"/>
+          <w:color w:val="000000"/>
+          <w:sz w:val="24"/>
+          <w:szCs w:val="24"/>
+        </w:rPr>
+        <w:t>Acceptance test</w:t>
+      </w:r>
+      <w:r>
+        <w:rPr>
+          <w:rFonts w:ascii="Arial" w:eastAsia="Times New Roman" w:hAnsi="Arial" w:cs="Arial"/>
+          <w:color w:val="000000"/>
+          <w:sz w:val="24"/>
+          <w:szCs w:val="24"/>
+        </w:rPr>
+        <w:t>………………………………………………………………</w:t>
+      </w:r>
+      <w:r>
+        <w:rPr>
+          <w:rFonts w:ascii="Arial" w:eastAsia="Times New Roman" w:hAnsi="Arial" w:cs="Arial"/>
+          <w:b/>
+          <w:bCs/>
+          <w:color w:val="000000"/>
+          <w:sz w:val="24"/>
+          <w:szCs w:val="24"/>
+        </w:rPr>
+        <w:br w:type="page"/>
+      </w:r>
+    </w:p>
+    <w:p>
+      <w:pPr>
         <w:spacing w:after="0" w:line="240" w:lineRule="auto"/>
         <w:jc w:val="center"/>
         <w:rPr>
@@ -12,6 +884,18 @@
           <w:szCs w:val="36"/>
         </w:rPr>
       </w:pPr>
+      <w:r>
+        <w:rPr>
+          <w:rFonts w:ascii="Arial" w:eastAsia="Times New Roman" w:hAnsi="Arial" w:cs="Arial"/>
+          <w:b/>
+          <w:bCs/>
+          <w:color w:val="000000"/>
+          <w:sz w:val="36"/>
+          <w:szCs w:val="36"/>
+        </w:rPr>
+        <w:lastRenderedPageBreak/>
+        <w:t xml:space="preserve">Chapter1| </w:t>
+      </w:r>
       <w:r>
         <w:rPr>
           <w:rFonts w:ascii="Arial" w:eastAsia="Times New Roman" w:hAnsi="Arial" w:cs="Arial"/>
@@ -15817,6 +16701,7 @@
           <w:szCs w:val="32"/>
         </w:rPr>
       </w:pPr>
+      <w:bookmarkStart w:id="0" w:name="_GoBack"/>
       <w:r>
         <w:rPr>
           <w:rFonts w:ascii="Arial" w:eastAsia="Times New Roman" w:hAnsi="Arial" w:cs="Arial"/>
@@ -17622,7 +18507,6 @@
                 <w:szCs w:val="24"/>
               </w:rPr>
             </w:pPr>
-            <w:bookmarkStart w:id="0" w:name="_GoBack"/>
             <w:r>
               <w:rPr>
                 <w:rFonts w:ascii="Arial" w:eastAsia="Times New Roman" w:hAnsi="Arial" w:cs="Arial"/>
@@ -17631,7 +18515,6 @@
               </w:rPr>
               <w:t>-</w:t>
             </w:r>
-            <w:bookmarkEnd w:id="0"/>
           </w:p>
         </w:tc>
         <w:tc>
@@ -17832,14 +18715,298 @@
         </w:rPr>
       </w:pPr>
     </w:p>
+    <w:p>
+      <w:pPr>
+        <w:rPr>
+          <w:rFonts w:ascii="Arial" w:hAnsi="Arial" w:cs="Arial"/>
+          <w:sz w:val="24"/>
+          <w:szCs w:val="24"/>
+        </w:rPr>
+      </w:pPr>
+      <w:r>
+        <w:rPr>
+          <w:rFonts w:ascii="Arial" w:hAnsi="Arial" w:cs="Arial"/>
+          <w:sz w:val="24"/>
+          <w:szCs w:val="24"/>
+        </w:rPr>
+        <w:br w:type="page"/>
+      </w:r>
+    </w:p>
+    <w:bookmarkEnd w:id="0"/>
+    <w:p>
+      <w:pPr>
+        <w:spacing w:after="0" w:line="240" w:lineRule="auto"/>
+        <w:jc w:val="center"/>
+        <w:rPr>
+          <w:rFonts w:ascii="Arial" w:eastAsia="Times New Roman" w:hAnsi="Arial" w:cs="Arial"/>
+          <w:sz w:val="32"/>
+          <w:szCs w:val="32"/>
+        </w:rPr>
+      </w:pPr>
+      <w:r>
+        <w:rPr>
+          <w:rFonts w:ascii="Arial" w:eastAsia="Times New Roman" w:hAnsi="Arial" w:cs="Arial"/>
+          <w:b/>
+          <w:bCs/>
+          <w:color w:val="000000"/>
+          <w:sz w:val="32"/>
+          <w:szCs w:val="32"/>
+        </w:rPr>
+        <w:lastRenderedPageBreak/>
+        <w:t>Integration test</w:t>
+      </w:r>
+    </w:p>
+    <w:p>
+      <w:pPr>
+        <w:rPr>
+          <w:rFonts w:ascii="Arial" w:hAnsi="Arial" w:cs="Arial"/>
+          <w:sz w:val="24"/>
+          <w:szCs w:val="24"/>
+        </w:rPr>
+      </w:pPr>
+    </w:p>
+    <w:p>
+      <w:pPr>
+        <w:rPr>
+          <w:rFonts w:ascii="Arial" w:hAnsi="Arial" w:cs="Arial"/>
+          <w:sz w:val="24"/>
+          <w:szCs w:val="24"/>
+        </w:rPr>
+      </w:pPr>
+    </w:p>
+    <w:p>
+      <w:pPr>
+        <w:rPr>
+          <w:rFonts w:ascii="Arial" w:hAnsi="Arial" w:cs="Arial"/>
+          <w:sz w:val="24"/>
+          <w:szCs w:val="24"/>
+        </w:rPr>
+      </w:pPr>
+    </w:p>
+    <w:p>
+      <w:pPr>
+        <w:rPr>
+          <w:rFonts w:ascii="Arial" w:hAnsi="Arial" w:cs="Arial"/>
+          <w:sz w:val="24"/>
+          <w:szCs w:val="24"/>
+        </w:rPr>
+      </w:pPr>
+      <w:r>
+        <w:rPr>
+          <w:rFonts w:ascii="Arial" w:hAnsi="Arial" w:cs="Arial"/>
+          <w:sz w:val="24"/>
+          <w:szCs w:val="24"/>
+        </w:rPr>
+        <w:br w:type="page"/>
+      </w:r>
+    </w:p>
+    <w:p>
+      <w:pPr>
+        <w:spacing w:after="0" w:line="240" w:lineRule="auto"/>
+        <w:jc w:val="center"/>
+        <w:rPr>
+          <w:rFonts w:ascii="Arial" w:eastAsia="Times New Roman" w:hAnsi="Arial" w:cs="Arial"/>
+          <w:sz w:val="32"/>
+          <w:szCs w:val="32"/>
+        </w:rPr>
+      </w:pPr>
+      <w:r>
+        <w:rPr>
+          <w:rFonts w:ascii="Arial" w:eastAsia="Times New Roman" w:hAnsi="Arial" w:cs="Arial"/>
+          <w:b/>
+          <w:bCs/>
+          <w:color w:val="000000"/>
+          <w:sz w:val="32"/>
+          <w:szCs w:val="32"/>
+        </w:rPr>
+        <w:lastRenderedPageBreak/>
+        <w:t>User A</w:t>
+      </w:r>
+      <w:r>
+        <w:rPr>
+          <w:rFonts w:ascii="Arial" w:eastAsia="Times New Roman" w:hAnsi="Arial" w:cs="Arial"/>
+          <w:b/>
+          <w:bCs/>
+          <w:color w:val="000000"/>
+          <w:sz w:val="32"/>
+          <w:szCs w:val="32"/>
+        </w:rPr>
+        <w:t>cceptance</w:t>
+      </w:r>
+      <w:r>
+        <w:rPr>
+          <w:rFonts w:ascii="Arial" w:eastAsia="Times New Roman" w:hAnsi="Arial" w:cs="Arial"/>
+          <w:b/>
+          <w:bCs/>
+          <w:color w:val="000000"/>
+          <w:sz w:val="32"/>
+          <w:szCs w:val="32"/>
+        </w:rPr>
+        <w:t xml:space="preserve"> test</w:t>
+      </w:r>
+    </w:p>
+    <w:p>
+      <w:pPr>
+        <w:rPr>
+          <w:rFonts w:ascii="Arial" w:hAnsi="Arial" w:cs="Arial"/>
+          <w:sz w:val="24"/>
+          <w:szCs w:val="24"/>
+        </w:rPr>
+      </w:pPr>
+    </w:p>
+    <w:p>
+      <w:pPr>
+        <w:rPr>
+          <w:rFonts w:ascii="Arial" w:hAnsi="Arial" w:cs="Arial"/>
+          <w:sz w:val="24"/>
+          <w:szCs w:val="24"/>
+        </w:rPr>
+      </w:pPr>
+      <w:r>
+        <w:rPr>
+          <w:rFonts w:ascii="Arial" w:hAnsi="Arial" w:cs="Arial"/>
+          <w:sz w:val="24"/>
+          <w:szCs w:val="24"/>
+        </w:rPr>
+        <w:t>UAT</w:t>
+      </w:r>
+    </w:p>
+    <w:p>
+      <w:pPr>
+        <w:rPr>
+          <w:rFonts w:ascii="Arial" w:hAnsi="Arial" w:cs="Arial"/>
+          <w:sz w:val="24"/>
+          <w:szCs w:val="24"/>
+        </w:rPr>
+      </w:pPr>
+    </w:p>
+    <w:p>
+      <w:pPr>
+        <w:rPr>
+          <w:rFonts w:ascii="Arial" w:hAnsi="Arial" w:cs="Arial"/>
+          <w:sz w:val="24"/>
+          <w:szCs w:val="24"/>
+        </w:rPr>
+      </w:pPr>
+    </w:p>
+    <w:p>
+      <w:pPr>
+        <w:rPr>
+          <w:rFonts w:ascii="Arial" w:hAnsi="Arial" w:cs="Arial"/>
+          <w:sz w:val="24"/>
+          <w:szCs w:val="24"/>
+        </w:rPr>
+      </w:pPr>
+    </w:p>
     <w:sectPr>
+      <w:headerReference w:type="default" r:id="rId8"/>
       <w:pgSz w:w="11906" w:h="16838"/>
       <w:pgMar w:top="1440" w:right="1440" w:bottom="1440" w:left="1440" w:header="708" w:footer="708" w:gutter="0"/>
+      <w:pgNumType w:start="0"/>
       <w:cols w:space="708"/>
       <w:docGrid w:linePitch="360"/>
     </w:sectPr>
   </w:body>
 </w:document>
+</file>
+
+<file path=word/endnotes.xml><?xml version="1.0" encoding="utf-8"?>
+<w:endnotes xmlns:wpc="http://schemas.microsoft.com/office/word/2010/wordprocessingCanvas" xmlns:mc="http://schemas.openxmlformats.org/markup-compatibility/2006" xmlns:o="urn:schemas-microsoft-com:office:office" xmlns:r="http://schemas.openxmlformats.org/officeDocument/2006/relationships" xmlns:m="http://schemas.openxmlformats.org/officeDocument/2006/math" xmlns:v="urn:schemas-microsoft-com:vml" xmlns:wp14="http://schemas.microsoft.com/office/word/2010/wordprocessingDrawing" xmlns:wp="http://schemas.openxmlformats.org/drawingml/2006/wordprocessingDrawing" xmlns:w10="urn:schemas-microsoft-com:office:word" xmlns:w="http://schemas.openxmlformats.org/wordprocessingml/2006/main" xmlns:w14="http://schemas.microsoft.com/office/word/2010/wordml" xmlns:w15="http://schemas.microsoft.com/office/word/2012/wordml" xmlns:wpg="http://schemas.microsoft.com/office/word/2010/wordprocessingGroup" xmlns:wpi="http://schemas.microsoft.com/office/word/2010/wordprocessingInk" xmlns:wne="http://schemas.microsoft.com/office/word/2006/wordml" xmlns:wps="http://schemas.microsoft.com/office/word/2010/wordprocessingShape" mc:Ignorable="w14 w15 wp14">
+  <w:endnote w:type="separator" w:id="-1">
+    <w:p>
+      <w:pPr>
+        <w:spacing w:after="0" w:line="240" w:lineRule="auto"/>
+      </w:pPr>
+      <w:r>
+        <w:separator/>
+      </w:r>
+    </w:p>
+  </w:endnote>
+  <w:endnote w:type="continuationSeparator" w:id="0">
+    <w:p>
+      <w:pPr>
+        <w:spacing w:after="0" w:line="240" w:lineRule="auto"/>
+      </w:pPr>
+      <w:r>
+        <w:continuationSeparator/>
+      </w:r>
+    </w:p>
+  </w:endnote>
+</w:endnotes>
+</file>
+
+<file path=word/footnotes.xml><?xml version="1.0" encoding="utf-8"?>
+<w:footnotes xmlns:wpc="http://schemas.microsoft.com/office/word/2010/wordprocessingCanvas" xmlns:mc="http://schemas.openxmlformats.org/markup-compatibility/2006" xmlns:o="urn:schemas-microsoft-com:office:office" xmlns:r="http://schemas.openxmlformats.org/officeDocument/2006/relationships" xmlns:m="http://schemas.openxmlformats.org/officeDocument/2006/math" xmlns:v="urn:schemas-microsoft-com:vml" xmlns:wp14="http://schemas.microsoft.com/office/word/2010/wordprocessingDrawing" xmlns:wp="http://schemas.openxmlformats.org/drawingml/2006/wordprocessingDrawing" xmlns:w10="urn:schemas-microsoft-com:office:word" xmlns:w="http://schemas.openxmlformats.org/wordprocessingml/2006/main" xmlns:w14="http://schemas.microsoft.com/office/word/2010/wordml" xmlns:w15="http://schemas.microsoft.com/office/word/2012/wordml" xmlns:wpg="http://schemas.microsoft.com/office/word/2010/wordprocessingGroup" xmlns:wpi="http://schemas.microsoft.com/office/word/2010/wordprocessingInk" xmlns:wne="http://schemas.microsoft.com/office/word/2006/wordml" xmlns:wps="http://schemas.microsoft.com/office/word/2010/wordprocessingShape" mc:Ignorable="w14 w15 wp14">
+  <w:footnote w:type="separator" w:id="-1">
+    <w:p>
+      <w:pPr>
+        <w:spacing w:after="0" w:line="240" w:lineRule="auto"/>
+      </w:pPr>
+      <w:r>
+        <w:separator/>
+      </w:r>
+    </w:p>
+  </w:footnote>
+  <w:footnote w:type="continuationSeparator" w:id="0">
+    <w:p>
+      <w:pPr>
+        <w:spacing w:after="0" w:line="240" w:lineRule="auto"/>
+      </w:pPr>
+      <w:r>
+        <w:continuationSeparator/>
+      </w:r>
+    </w:p>
+  </w:footnote>
+</w:footnotes>
+</file>
+
+<file path=word/header1.xml><?xml version="1.0" encoding="utf-8"?>
+<w:hdr xmlns:wpc="http://schemas.microsoft.com/office/word/2010/wordprocessingCanvas" xmlns:mc="http://schemas.openxmlformats.org/markup-compatibility/2006" xmlns:o="urn:schemas-microsoft-com:office:office" xmlns:r="http://schemas.openxmlformats.org/officeDocument/2006/relationships" xmlns:m="http://schemas.openxmlformats.org/officeDocument/2006/math" xmlns:v="urn:schemas-microsoft-com:vml" xmlns:wp14="http://schemas.microsoft.com/office/word/2010/wordprocessingDrawing" xmlns:wp="http://schemas.openxmlformats.org/drawingml/2006/wordprocessingDrawing" xmlns:w10="urn:schemas-microsoft-com:office:word" xmlns:w="http://schemas.openxmlformats.org/wordprocessingml/2006/main" xmlns:w14="http://schemas.microsoft.com/office/word/2010/wordml" xmlns:w15="http://schemas.microsoft.com/office/word/2012/wordml" xmlns:wpg="http://schemas.microsoft.com/office/word/2010/wordprocessingGroup" xmlns:wpi="http://schemas.microsoft.com/office/word/2010/wordprocessingInk" xmlns:wne="http://schemas.microsoft.com/office/word/2006/wordml" xmlns:wps="http://schemas.microsoft.com/office/word/2010/wordprocessingShape" mc:Ignorable="w14 w15 wp14">
+  <w:sdt>
+    <w:sdtPr>
+      <w:id w:val="-794137618"/>
+      <w:docPartObj>
+        <w:docPartGallery w:val="Page Numbers (Top of Page)"/>
+        <w:docPartUnique/>
+      </w:docPartObj>
+    </w:sdtPr>
+    <w:sdtEndPr/>
+    <w:sdtContent>
+      <w:p>
+        <w:pPr>
+          <w:pStyle w:val="a5"/>
+          <w:jc w:val="right"/>
+        </w:pPr>
+        <w:r>
+          <w:fldChar w:fldCharType="begin"/>
+        </w:r>
+        <w:r>
+          <w:instrText>PAGE   \* MERGEFORMAT</w:instrText>
+        </w:r>
+        <w:r>
+          <w:fldChar w:fldCharType="separate"/>
+        </w:r>
+        <w:r>
+          <w:rPr>
+            <w:rFonts w:cs="Calibri"/>
+            <w:noProof/>
+            <w:szCs w:val="22"/>
+            <w:lang w:val="th-TH"/>
+          </w:rPr>
+          <w:t>18</w:t>
+        </w:r>
+        <w:r>
+          <w:fldChar w:fldCharType="end"/>
+        </w:r>
+      </w:p>
+    </w:sdtContent>
+  </w:sdt>
+  <w:p>
+    <w:pPr>
+      <w:pStyle w:val="a5"/>
+    </w:pPr>
+  </w:p>
+</w:hdr>
 </file>
 
 <file path=word/numbering.xml><?xml version="1.0" encoding="utf-8"?>
@@ -18539,6 +19706,66 @@
       <w:contextualSpacing/>
     </w:pPr>
   </w:style>
+  <w:style w:type="paragraph" w:customStyle="1" w:styleId="Default">
+    <w:name w:val="Default"/>
+    <w:rsid w:val="009A598D"/>
+    <w:pPr>
+      <w:autoSpaceDE w:val="0"/>
+      <w:autoSpaceDN w:val="0"/>
+      <w:adjustRightInd w:val="0"/>
+      <w:spacing w:after="0" w:line="240" w:lineRule="auto"/>
+    </w:pPr>
+    <w:rPr>
+      <w:rFonts w:ascii="Times New Roman" w:hAnsi="Times New Roman" w:cs="Times New Roman"/>
+      <w:color w:val="000000"/>
+      <w:sz w:val="24"/>
+      <w:szCs w:val="24"/>
+    </w:rPr>
+  </w:style>
+  <w:style w:type="paragraph" w:styleId="a5">
+    <w:name w:val="header"/>
+    <w:basedOn w:val="a"/>
+    <w:link w:val="a6"/>
+    <w:uiPriority w:val="99"/>
+    <w:unhideWhenUsed/>
+    <w:rsid w:val="004F3469"/>
+    <w:pPr>
+      <w:tabs>
+        <w:tab w:val="center" w:pos="4513"/>
+        <w:tab w:val="right" w:pos="9026"/>
+      </w:tabs>
+      <w:spacing w:after="0" w:line="240" w:lineRule="auto"/>
+    </w:pPr>
+  </w:style>
+  <w:style w:type="character" w:customStyle="1" w:styleId="a6">
+    <w:name w:val="หัวกระดาษ อักขระ"/>
+    <w:basedOn w:val="a0"/>
+    <w:link w:val="a5"/>
+    <w:uiPriority w:val="99"/>
+    <w:rsid w:val="004F3469"/>
+  </w:style>
+  <w:style w:type="paragraph" w:styleId="a7">
+    <w:name w:val="footer"/>
+    <w:basedOn w:val="a"/>
+    <w:link w:val="a8"/>
+    <w:uiPriority w:val="99"/>
+    <w:unhideWhenUsed/>
+    <w:rsid w:val="004F3469"/>
+    <w:pPr>
+      <w:tabs>
+        <w:tab w:val="center" w:pos="4513"/>
+        <w:tab w:val="right" w:pos="9026"/>
+      </w:tabs>
+      <w:spacing w:after="0" w:line="240" w:lineRule="auto"/>
+    </w:pPr>
+  </w:style>
+  <w:style w:type="character" w:customStyle="1" w:styleId="a8">
+    <w:name w:val="ท้ายกระดาษ อักขระ"/>
+    <w:basedOn w:val="a0"/>
+    <w:link w:val="a7"/>
+    <w:uiPriority w:val="99"/>
+    <w:rsid w:val="004F3469"/>
+  </w:style>
 </w:styles>
 </file>
 
@@ -18801,4 +20028,16 @@
     </a:ext>
   </a:extLst>
 </a:theme>
+</file>
+
+<file path=customXml/item1.xml><?xml version="1.0" encoding="utf-8"?>
+<b:Sources xmlns:b="http://schemas.openxmlformats.org/officeDocument/2006/bibliography" xmlns="http://schemas.openxmlformats.org/officeDocument/2006/bibliography" SelectedStyle="\APASixthEditionOfficeOnline.xsl" StyleName="APA" Version="6"/>
+</file>
+
+<file path=customXml/itemProps1.xml><?xml version="1.0" encoding="utf-8"?>
+<ds:datastoreItem xmlns:ds="http://schemas.openxmlformats.org/officeDocument/2006/customXml" ds:itemID="{8FD3C4C0-314E-4BBC-B75E-80771EF98BC8}">
+  <ds:schemaRefs>
+    <ds:schemaRef ds:uri="http://schemas.openxmlformats.org/officeDocument/2006/bibliography"/>
+  </ds:schemaRefs>
+</ds:datastoreItem>
 </file>
</xml_diff>

<commit_message>
change unit test, edit non functional form
</commit_message>
<xml_diff>
--- a/Test/Unit test.docx
+++ b/Test/Unit test.docx
@@ -1178,9 +1178,9 @@
       </w:tblPr>
       <w:tblGrid>
         <w:gridCol w:w="450"/>
-        <w:gridCol w:w="3469"/>
-        <w:gridCol w:w="3564"/>
-        <w:gridCol w:w="1527"/>
+        <w:gridCol w:w="3378"/>
+        <w:gridCol w:w="3667"/>
+        <w:gridCol w:w="1515"/>
       </w:tblGrid>
       <w:tr>
         <w:tc>
@@ -1598,7 +1598,43 @@
                 <w:sz w:val="24"/>
                 <w:szCs w:val="24"/>
               </w:rPr>
-              <w:t>”, “abc@abcmail.com”}</w:t>
+              <w:t xml:space="preserve">”, </w:t>
+            </w:r>
+            <w:r>
+              <w:rPr>
+                <w:rFonts w:ascii="Arial" w:eastAsia="Times New Roman" w:hAnsi="Arial" w:cs="Arial"/>
+                <w:color w:val="000000"/>
+                <w:sz w:val="24"/>
+                <w:szCs w:val="24"/>
+              </w:rPr>
+              <w:t>“</w:t>
+            </w:r>
+            <w:r>
+              <w:rPr>
+                <w:rFonts w:ascii="Arial" w:eastAsia="Times New Roman" w:hAnsi="Arial" w:cs="Arial"/>
+                <w:color w:val="000000"/>
+                <w:sz w:val="24"/>
+                <w:szCs w:val="24"/>
+              </w:rPr>
+              <w:t>User</w:t>
+            </w:r>
+            <w:r>
+              <w:rPr>
+                <w:rFonts w:ascii="Arial" w:eastAsia="Times New Roman" w:hAnsi="Arial" w:cs="Arial"/>
+                <w:color w:val="000000"/>
+                <w:sz w:val="24"/>
+                <w:szCs w:val="24"/>
+              </w:rPr>
+              <w:t xml:space="preserve">”, </w:t>
+            </w:r>
+            <w:r>
+              <w:rPr>
+                <w:rFonts w:ascii="Arial" w:eastAsia="Times New Roman" w:hAnsi="Arial" w:cs="Arial"/>
+                <w:color w:val="000000"/>
+                <w:sz w:val="24"/>
+                <w:szCs w:val="24"/>
+              </w:rPr>
+              <w:t>“abc@abcmail.com”}</w:t>
             </w:r>
           </w:p>
         </w:tc>
@@ -1775,7 +1811,25 @@
                 <w:sz w:val="24"/>
                 <w:szCs w:val="24"/>
               </w:rPr>
-              <w:t>”, “abc@abcmail.com”}</w:t>
+              <w:t xml:space="preserve">”, </w:t>
+            </w:r>
+            <w:r>
+              <w:rPr>
+                <w:rFonts w:ascii="Arial" w:eastAsia="Times New Roman" w:hAnsi="Arial" w:cs="Arial"/>
+                <w:color w:val="000000"/>
+                <w:sz w:val="24"/>
+                <w:szCs w:val="24"/>
+              </w:rPr>
+              <w:t xml:space="preserve">“”, </w:t>
+            </w:r>
+            <w:r>
+              <w:rPr>
+                <w:rFonts w:ascii="Arial" w:eastAsia="Times New Roman" w:hAnsi="Arial" w:cs="Arial"/>
+                <w:color w:val="000000"/>
+                <w:sz w:val="24"/>
+                <w:szCs w:val="24"/>
+              </w:rPr>
+              <w:t>“abc@abcmail.com”}</w:t>
             </w:r>
           </w:p>
         </w:tc>
@@ -2089,7 +2143,97 @@
                 <w:sz w:val="24"/>
                 <w:szCs w:val="24"/>
               </w:rPr>
-              <w:t>{1l, “Janessy1”, “1234”, “jane.park@gmail.com”}</w:t>
+              <w:t>{1l, “</w:t>
+            </w:r>
+            <w:r>
+              <w:rPr>
+                <w:rFonts w:ascii="Arial" w:eastAsia="Times New Roman" w:hAnsi="Arial" w:cs="Arial"/>
+                <w:color w:val="000000"/>
+                <w:sz w:val="24"/>
+                <w:szCs w:val="24"/>
+              </w:rPr>
+              <w:t>user</w:t>
+            </w:r>
+            <w:r>
+              <w:rPr>
+                <w:rFonts w:ascii="Arial" w:eastAsia="Times New Roman" w:hAnsi="Arial" w:cs="Arial"/>
+                <w:color w:val="000000"/>
+                <w:sz w:val="24"/>
+                <w:szCs w:val="24"/>
+              </w:rPr>
+              <w:t>”, “</w:t>
+            </w:r>
+            <w:r>
+              <w:rPr>
+                <w:rFonts w:ascii="Arial" w:eastAsia="Times New Roman" w:hAnsi="Arial" w:cs="Arial"/>
+                <w:color w:val="000000"/>
+                <w:sz w:val="24"/>
+                <w:szCs w:val="24"/>
+              </w:rPr>
+              <w:t>12345656</w:t>
+            </w:r>
+            <w:r>
+              <w:rPr>
+                <w:rFonts w:ascii="Arial" w:eastAsia="Times New Roman" w:hAnsi="Arial" w:cs="Arial"/>
+                <w:color w:val="000000"/>
+                <w:sz w:val="24"/>
+                <w:szCs w:val="24"/>
+              </w:rPr>
+              <w:t xml:space="preserve">”, </w:t>
+            </w:r>
+            <w:r>
+              <w:rPr>
+                <w:rFonts w:ascii="Arial" w:eastAsia="Times New Roman" w:hAnsi="Arial" w:cs="Arial"/>
+                <w:color w:val="000000"/>
+                <w:sz w:val="24"/>
+                <w:szCs w:val="24"/>
+              </w:rPr>
+              <w:t>“</w:t>
+            </w:r>
+            <w:r>
+              <w:rPr>
+                <w:rFonts w:ascii="Arial" w:eastAsia="Times New Roman" w:hAnsi="Arial" w:cs="Arial"/>
+                <w:color w:val="000000"/>
+                <w:sz w:val="24"/>
+                <w:szCs w:val="24"/>
+              </w:rPr>
+              <w:t>User</w:t>
+            </w:r>
+            <w:r>
+              <w:rPr>
+                <w:rFonts w:ascii="Arial" w:eastAsia="Times New Roman" w:hAnsi="Arial" w:cs="Arial"/>
+                <w:color w:val="000000"/>
+                <w:sz w:val="24"/>
+                <w:szCs w:val="24"/>
+              </w:rPr>
+              <w:t xml:space="preserve">”, </w:t>
+            </w:r>
+            <w:r>
+              <w:rPr>
+                <w:rFonts w:ascii="Arial" w:eastAsia="Times New Roman" w:hAnsi="Arial" w:cs="Arial"/>
+                <w:color w:val="000000"/>
+                <w:sz w:val="24"/>
+                <w:szCs w:val="24"/>
+              </w:rPr>
+              <w:t>“</w:t>
+            </w:r>
+            <w:r>
+              <w:rPr>
+                <w:rFonts w:ascii="Arial" w:eastAsia="Times New Roman" w:hAnsi="Arial" w:cs="Arial"/>
+                <w:color w:val="000000"/>
+                <w:sz w:val="24"/>
+                <w:szCs w:val="24"/>
+              </w:rPr>
+              <w:t>panjasin@gmail.com</w:t>
+            </w:r>
+            <w:r>
+              <w:rPr>
+                <w:rFonts w:ascii="Arial" w:eastAsia="Times New Roman" w:hAnsi="Arial" w:cs="Arial"/>
+                <w:color w:val="000000"/>
+                <w:sz w:val="24"/>
+                <w:szCs w:val="24"/>
+              </w:rPr>
+              <w:t>”}</w:t>
             </w:r>
           </w:p>
         </w:tc>
@@ -2356,8 +2500,8 @@
       </w:tblPr>
       <w:tblGrid>
         <w:gridCol w:w="450"/>
-        <w:gridCol w:w="3828"/>
-        <w:gridCol w:w="4732"/>
+        <w:gridCol w:w="3607"/>
+        <w:gridCol w:w="4953"/>
       </w:tblGrid>
       <w:tr>
         <w:trPr>
@@ -2701,18 +2845,80 @@
                 <w:sz w:val="24"/>
                 <w:szCs w:val="24"/>
               </w:rPr>
-              <w:t>{1l, “Janessy1”, “1234”, “jane.park@gmail.com”}</w:t>
-            </w:r>
-          </w:p>
-          <w:p>
-            <w:pPr>
-              <w:spacing w:after="0" w:line="240" w:lineRule="auto"/>
-              <w:rPr>
-                <w:rFonts w:ascii="Arial" w:eastAsia="Times New Roman" w:hAnsi="Arial" w:cs="Arial"/>
-                <w:sz w:val="24"/>
-                <w:szCs w:val="24"/>
-              </w:rPr>
-            </w:pPr>
+              <w:t>{1l, “</w:t>
+            </w:r>
+            <w:r>
+              <w:rPr>
+                <w:rFonts w:ascii="Arial" w:eastAsia="Times New Roman" w:hAnsi="Arial" w:cs="Arial"/>
+                <w:color w:val="000000"/>
+                <w:sz w:val="24"/>
+                <w:szCs w:val="24"/>
+              </w:rPr>
+              <w:t>user</w:t>
+            </w:r>
+            <w:r>
+              <w:rPr>
+                <w:rFonts w:ascii="Arial" w:eastAsia="Times New Roman" w:hAnsi="Arial" w:cs="Arial"/>
+                <w:color w:val="000000"/>
+                <w:sz w:val="24"/>
+                <w:szCs w:val="24"/>
+              </w:rPr>
+              <w:t>”, “</w:t>
+            </w:r>
+            <w:r>
+              <w:rPr>
+                <w:rFonts w:ascii="Arial" w:eastAsia="Times New Roman" w:hAnsi="Arial" w:cs="Arial"/>
+                <w:color w:val="000000"/>
+                <w:sz w:val="24"/>
+                <w:szCs w:val="24"/>
+              </w:rPr>
+              <w:t>123456</w:t>
+            </w:r>
+            <w:r>
+              <w:rPr>
+                <w:rFonts w:ascii="Arial" w:eastAsia="Times New Roman" w:hAnsi="Arial" w:cs="Arial"/>
+                <w:color w:val="000000"/>
+                <w:sz w:val="24"/>
+                <w:szCs w:val="24"/>
+              </w:rPr>
+              <w:t>”, “</w:t>
+            </w:r>
+            <w:r>
+              <w:rPr>
+                <w:rFonts w:ascii="Arial" w:eastAsia="Times New Roman" w:hAnsi="Arial" w:cs="Arial"/>
+                <w:color w:val="000000"/>
+                <w:sz w:val="24"/>
+                <w:szCs w:val="24"/>
+              </w:rPr>
+              <w:t>User</w:t>
+            </w:r>
+            <w:r>
+              <w:rPr>
+                <w:rFonts w:ascii="Arial" w:eastAsia="Times New Roman" w:hAnsi="Arial" w:cs="Arial"/>
+                <w:color w:val="000000"/>
+                <w:sz w:val="24"/>
+                <w:szCs w:val="24"/>
+              </w:rPr>
+              <w:t>”, “</w:t>
+            </w:r>
+            <w:r>
+              <w:rPr>
+                <w:rFonts w:ascii="Arial" w:eastAsia="Times New Roman" w:hAnsi="Arial" w:cs="Arial"/>
+                <w:color w:val="000000"/>
+                <w:sz w:val="24"/>
+                <w:szCs w:val="24"/>
+              </w:rPr>
+              <w:t>panjasin@gmail.com</w:t>
+            </w:r>
+            <w:r>
+              <w:rPr>
+                <w:rFonts w:ascii="Arial" w:eastAsia="Times New Roman" w:hAnsi="Arial" w:cs="Arial"/>
+                <w:color w:val="000000"/>
+                <w:sz w:val="24"/>
+                <w:szCs w:val="24"/>
+              </w:rPr>
+              <w:t>”}</w:t>
+            </w:r>
           </w:p>
           <w:p>
             <w:pPr>
@@ -2724,6 +2930,28 @@
                 <w:szCs w:val="24"/>
               </w:rPr>
             </w:pPr>
+          </w:p>
+          <w:p>
+            <w:pPr>
+              <w:spacing w:after="0" w:line="240" w:lineRule="auto"/>
+              <w:jc w:val="center"/>
+              <w:rPr>
+                <w:rFonts w:ascii="Arial" w:eastAsia="Times New Roman" w:hAnsi="Arial" w:cs="Arial"/>
+                <w:sz w:val="24"/>
+                <w:szCs w:val="24"/>
+              </w:rPr>
+            </w:pPr>
+          </w:p>
+          <w:p>
+            <w:pPr>
+              <w:spacing w:after="0" w:line="240" w:lineRule="auto"/>
+              <w:jc w:val="center"/>
+              <w:rPr>
+                <w:rFonts w:ascii="Arial" w:eastAsia="Times New Roman" w:hAnsi="Arial" w:cs="Arial"/>
+                <w:sz w:val="24"/>
+                <w:szCs w:val="24"/>
+              </w:rPr>
+            </w:pPr>
             <w:r>
               <w:rPr>
                 <w:rFonts w:ascii="Arial" w:eastAsia="Times New Roman" w:hAnsi="Arial" w:cs="Arial"/>
@@ -2733,25 +2961,95 @@
               </w:rPr>
               <w:t>{2l, “</w:t>
             </w:r>
-            <w:proofErr w:type="spellStart"/>
-            <w:r>
-              <w:rPr>
-                <w:rFonts w:ascii="Arial" w:eastAsia="Times New Roman" w:hAnsi="Arial" w:cs="Arial"/>
-                <w:color w:val="000000"/>
-                <w:sz w:val="24"/>
-                <w:szCs w:val="24"/>
-              </w:rPr>
-              <w:t>adamm</w:t>
-            </w:r>
-            <w:proofErr w:type="spellEnd"/>
-            <w:r>
-              <w:rPr>
-                <w:rFonts w:ascii="Arial" w:eastAsia="Times New Roman" w:hAnsi="Arial" w:cs="Arial"/>
-                <w:color w:val="000000"/>
-                <w:sz w:val="24"/>
-                <w:szCs w:val="24"/>
-              </w:rPr>
-              <w:t>”, “ad1234”, “adammy@gmail.com”}</w:t>
+            <w:r>
+              <w:rPr>
+                <w:rFonts w:ascii="Arial" w:eastAsia="Times New Roman" w:hAnsi="Arial" w:cs="Arial"/>
+                <w:color w:val="000000"/>
+                <w:sz w:val="24"/>
+                <w:szCs w:val="24"/>
+              </w:rPr>
+              <w:t>admin</w:t>
+            </w:r>
+            <w:r>
+              <w:rPr>
+                <w:rFonts w:ascii="Arial" w:eastAsia="Times New Roman" w:hAnsi="Arial" w:cs="Arial"/>
+                <w:color w:val="000000"/>
+                <w:sz w:val="24"/>
+                <w:szCs w:val="24"/>
+              </w:rPr>
+              <w:t>”, “</w:t>
+            </w:r>
+            <w:r>
+              <w:rPr>
+                <w:rFonts w:ascii="Arial" w:eastAsia="Times New Roman" w:hAnsi="Arial" w:cs="Arial"/>
+                <w:color w:val="000000"/>
+                <w:sz w:val="24"/>
+                <w:szCs w:val="24"/>
+              </w:rPr>
+              <w:t>123456</w:t>
+            </w:r>
+            <w:r>
+              <w:rPr>
+                <w:rFonts w:ascii="Arial" w:eastAsia="Times New Roman" w:hAnsi="Arial" w:cs="Arial"/>
+                <w:color w:val="000000"/>
+                <w:sz w:val="24"/>
+                <w:szCs w:val="24"/>
+              </w:rPr>
+              <w:t>”,</w:t>
+            </w:r>
+            <w:r>
+              <w:rPr>
+                <w:rFonts w:ascii="Arial" w:eastAsia="Times New Roman" w:hAnsi="Arial" w:cs="Arial"/>
+                <w:color w:val="000000"/>
+                <w:sz w:val="24"/>
+                <w:szCs w:val="24"/>
+              </w:rPr>
+              <w:t xml:space="preserve"> “</w:t>
+            </w:r>
+            <w:r>
+              <w:rPr>
+                <w:rFonts w:ascii="Arial" w:eastAsia="Times New Roman" w:hAnsi="Arial" w:cs="Arial"/>
+                <w:color w:val="000000"/>
+                <w:sz w:val="24"/>
+                <w:szCs w:val="24"/>
+              </w:rPr>
+              <w:t>Admin</w:t>
+            </w:r>
+            <w:r>
+              <w:rPr>
+                <w:rFonts w:ascii="Arial" w:eastAsia="Times New Roman" w:hAnsi="Arial" w:cs="Arial"/>
+                <w:color w:val="000000"/>
+                <w:sz w:val="24"/>
+                <w:szCs w:val="24"/>
+              </w:rPr>
+              <w:t>”,</w:t>
+            </w:r>
+            <w:r>
+              <w:rPr>
+                <w:rFonts w:ascii="Arial" w:eastAsia="Times New Roman" w:hAnsi="Arial" w:cs="Arial"/>
+                <w:color w:val="000000"/>
+                <w:sz w:val="24"/>
+                <w:szCs w:val="24"/>
+              </w:rPr>
+              <w:t xml:space="preserve"> “</w:t>
+            </w:r>
+            <w:r>
+              <w:rPr>
+                <w:rFonts w:ascii="Arial" w:eastAsia="Times New Roman" w:hAnsi="Arial" w:cs="Arial"/>
+                <w:color w:val="000000"/>
+                <w:sz w:val="24"/>
+                <w:szCs w:val="24"/>
+              </w:rPr>
+              <w:t>admin@yahoo.com</w:t>
+            </w:r>
+            <w:r>
+              <w:rPr>
+                <w:rFonts w:ascii="Arial" w:eastAsia="Times New Roman" w:hAnsi="Arial" w:cs="Arial"/>
+                <w:color w:val="000000"/>
+                <w:sz w:val="24"/>
+                <w:szCs w:val="24"/>
+              </w:rPr>
+              <w:t>”}</w:t>
             </w:r>
           </w:p>
         </w:tc>
@@ -2792,6 +3090,8 @@
         </w:rPr>
         <w:br w:type="page"/>
       </w:r>
+      <w:bookmarkStart w:id="0" w:name="_GoBack"/>
+      <w:bookmarkEnd w:id="0"/>
     </w:p>
     <w:p>
       <w:pPr>
@@ -3001,9 +3301,9 @@
       </w:tblPr>
       <w:tblGrid>
         <w:gridCol w:w="450"/>
-        <w:gridCol w:w="3459"/>
-        <w:gridCol w:w="1217"/>
-        <w:gridCol w:w="3884"/>
+        <w:gridCol w:w="3387"/>
+        <w:gridCol w:w="1206"/>
+        <w:gridCol w:w="3967"/>
       </w:tblGrid>
       <w:tr>
         <w:tc>
@@ -3452,7 +3752,97 @@
                 <w:sz w:val="24"/>
                 <w:szCs w:val="24"/>
               </w:rPr>
-              <w:t>{1l, “Janessy1”, “1234”, “jane.park@gmail.com”}</w:t>
+              <w:t>{1l, “</w:t>
+            </w:r>
+            <w:r>
+              <w:rPr>
+                <w:rFonts w:ascii="Arial" w:eastAsia="Times New Roman" w:hAnsi="Arial" w:cs="Arial"/>
+                <w:color w:val="000000"/>
+                <w:sz w:val="24"/>
+                <w:szCs w:val="24"/>
+              </w:rPr>
+              <w:t>user</w:t>
+            </w:r>
+            <w:r>
+              <w:rPr>
+                <w:rFonts w:ascii="Arial" w:eastAsia="Times New Roman" w:hAnsi="Arial" w:cs="Arial"/>
+                <w:color w:val="000000"/>
+                <w:sz w:val="24"/>
+                <w:szCs w:val="24"/>
+              </w:rPr>
+              <w:t>”, “</w:t>
+            </w:r>
+            <w:r>
+              <w:rPr>
+                <w:rFonts w:ascii="Arial" w:eastAsia="Times New Roman" w:hAnsi="Arial" w:cs="Arial"/>
+                <w:color w:val="000000"/>
+                <w:sz w:val="24"/>
+                <w:szCs w:val="24"/>
+              </w:rPr>
+              <w:t>123456</w:t>
+            </w:r>
+            <w:r>
+              <w:rPr>
+                <w:rFonts w:ascii="Arial" w:eastAsia="Times New Roman" w:hAnsi="Arial" w:cs="Arial"/>
+                <w:color w:val="000000"/>
+                <w:sz w:val="24"/>
+                <w:szCs w:val="24"/>
+              </w:rPr>
+              <w:t xml:space="preserve">”, </w:t>
+            </w:r>
+            <w:r>
+              <w:rPr>
+                <w:rFonts w:ascii="Arial" w:eastAsia="Times New Roman" w:hAnsi="Arial" w:cs="Arial"/>
+                <w:color w:val="000000"/>
+                <w:sz w:val="24"/>
+                <w:szCs w:val="24"/>
+              </w:rPr>
+              <w:t>“</w:t>
+            </w:r>
+            <w:r>
+              <w:rPr>
+                <w:rFonts w:ascii="Arial" w:eastAsia="Times New Roman" w:hAnsi="Arial" w:cs="Arial"/>
+                <w:color w:val="000000"/>
+                <w:sz w:val="24"/>
+                <w:szCs w:val="24"/>
+              </w:rPr>
+              <w:t>User</w:t>
+            </w:r>
+            <w:r>
+              <w:rPr>
+                <w:rFonts w:ascii="Arial" w:eastAsia="Times New Roman" w:hAnsi="Arial" w:cs="Arial"/>
+                <w:color w:val="000000"/>
+                <w:sz w:val="24"/>
+                <w:szCs w:val="24"/>
+              </w:rPr>
+              <w:t xml:space="preserve">”, </w:t>
+            </w:r>
+            <w:r>
+              <w:rPr>
+                <w:rFonts w:ascii="Arial" w:eastAsia="Times New Roman" w:hAnsi="Arial" w:cs="Arial"/>
+                <w:color w:val="000000"/>
+                <w:sz w:val="24"/>
+                <w:szCs w:val="24"/>
+              </w:rPr>
+              <w:t>“</w:t>
+            </w:r>
+            <w:r>
+              <w:rPr>
+                <w:rFonts w:ascii="Arial" w:eastAsia="Times New Roman" w:hAnsi="Arial" w:cs="Arial"/>
+                <w:color w:val="000000"/>
+                <w:sz w:val="24"/>
+                <w:szCs w:val="24"/>
+              </w:rPr>
+              <w:t>panjasin@gmail.com</w:t>
+            </w:r>
+            <w:r>
+              <w:rPr>
+                <w:rFonts w:ascii="Arial" w:eastAsia="Times New Roman" w:hAnsi="Arial" w:cs="Arial"/>
+                <w:color w:val="000000"/>
+                <w:sz w:val="24"/>
+                <w:szCs w:val="24"/>
+              </w:rPr>
+              <w:t>”}</w:t>
             </w:r>
           </w:p>
         </w:tc>
@@ -4765,9 +5155,9 @@
       </w:tblPr>
       <w:tblGrid>
         <w:gridCol w:w="450"/>
-        <w:gridCol w:w="2190"/>
-        <w:gridCol w:w="5010"/>
-        <w:gridCol w:w="1360"/>
+        <w:gridCol w:w="2182"/>
+        <w:gridCol w:w="5020"/>
+        <w:gridCol w:w="1358"/>
       </w:tblGrid>
       <w:tr>
         <w:tc>
@@ -5267,7 +5657,25 @@
                 <w:sz w:val="24"/>
                 <w:szCs w:val="24"/>
               </w:rPr>
-              <w:t>Rachadamnoen</w:t>
+              <w:t>Rach</w:t>
+            </w:r>
+            <w:r>
+              <w:rPr>
+                <w:rFonts w:ascii="Arial" w:eastAsia="Times New Roman" w:hAnsi="Arial" w:cs="Arial"/>
+                <w:color w:val="000000"/>
+                <w:sz w:val="24"/>
+                <w:szCs w:val="24"/>
+              </w:rPr>
+              <w:t>admin</w:t>
+            </w:r>
+            <w:r>
+              <w:rPr>
+                <w:rFonts w:ascii="Arial" w:eastAsia="Times New Roman" w:hAnsi="Arial" w:cs="Arial"/>
+                <w:color w:val="000000"/>
+                <w:sz w:val="24"/>
+                <w:szCs w:val="24"/>
+              </w:rPr>
+              <w:t>noen</w:t>
             </w:r>
             <w:proofErr w:type="spellEnd"/>
             <w:r>
@@ -16701,7 +17109,6 @@
           <w:szCs w:val="32"/>
         </w:rPr>
       </w:pPr>
-      <w:bookmarkStart w:id="0" w:name="_GoBack"/>
       <w:r>
         <w:rPr>
           <w:rFonts w:ascii="Arial" w:eastAsia="Times New Roman" w:hAnsi="Arial" w:cs="Arial"/>
@@ -16790,7 +17197,8 @@
         <w:gridCol w:w="984"/>
         <w:gridCol w:w="1371"/>
         <w:gridCol w:w="1344"/>
-        <w:gridCol w:w="2535"/>
+        <w:gridCol w:w="2105"/>
+        <w:gridCol w:w="2552"/>
       </w:tblGrid>
       <w:tr>
         <w:tc>
@@ -16920,7 +17328,7 @@
         </w:tc>
         <w:tc>
           <w:tcPr>
-            <w:tcW w:w="0" w:type="auto"/>
+            <w:tcW w:w="2105" w:type="dxa"/>
             <w:tcBorders>
               <w:top w:val="single" w:sz="6" w:space="0" w:color="000000"/>
               <w:left w:val="single" w:sz="6" w:space="0" w:color="000000"/>
@@ -16928,25 +17336,11 @@
               <w:right w:val="single" w:sz="6" w:space="0" w:color="000000"/>
             </w:tcBorders>
             <w:shd w:val="clear" w:color="auto" w:fill="CCCCCC"/>
-            <w:tcMar>
-              <w:top w:w="105" w:type="dxa"/>
-              <w:left w:w="105" w:type="dxa"/>
-              <w:bottom w:w="105" w:type="dxa"/>
-              <w:right w:w="105" w:type="dxa"/>
-            </w:tcMar>
-            <w:hideMark/>
           </w:tcPr>
           <w:p>
             <w:pPr>
               <w:spacing w:after="0" w:line="240" w:lineRule="auto"/>
               <w:jc w:val="center"/>
-              <w:rPr>
-                <w:rFonts w:ascii="Arial" w:eastAsia="Times New Roman" w:hAnsi="Arial" w:cs="Arial"/>
-                <w:sz w:val="24"/>
-                <w:szCs w:val="24"/>
-              </w:rPr>
-            </w:pPr>
-            <w:r>
               <w:rPr>
                 <w:rFonts w:ascii="Arial" w:eastAsia="Times New Roman" w:hAnsi="Arial" w:cs="Arial"/>
                 <w:b/>
@@ -16955,6 +17349,57 @@
                 <w:sz w:val="24"/>
                 <w:szCs w:val="24"/>
               </w:rPr>
+            </w:pPr>
+            <w:r>
+              <w:rPr>
+                <w:rFonts w:ascii="Arial" w:eastAsia="Times New Roman" w:hAnsi="Arial" w:cs="Arial"/>
+                <w:b/>
+                <w:bCs/>
+                <w:color w:val="000000"/>
+                <w:sz w:val="24"/>
+                <w:szCs w:val="24"/>
+              </w:rPr>
+              <w:t>Display name</w:t>
+            </w:r>
+          </w:p>
+        </w:tc>
+        <w:tc>
+          <w:tcPr>
+            <w:tcW w:w="2552" w:type="dxa"/>
+            <w:tcBorders>
+              <w:top w:val="single" w:sz="6" w:space="0" w:color="000000"/>
+              <w:left w:val="single" w:sz="6" w:space="0" w:color="000000"/>
+              <w:bottom w:val="single" w:sz="6" w:space="0" w:color="000000"/>
+              <w:right w:val="single" w:sz="6" w:space="0" w:color="000000"/>
+            </w:tcBorders>
+            <w:shd w:val="clear" w:color="auto" w:fill="CCCCCC"/>
+            <w:tcMar>
+              <w:top w:w="105" w:type="dxa"/>
+              <w:left w:w="105" w:type="dxa"/>
+              <w:bottom w:w="105" w:type="dxa"/>
+              <w:right w:w="105" w:type="dxa"/>
+            </w:tcMar>
+            <w:hideMark/>
+          </w:tcPr>
+          <w:p>
+            <w:pPr>
+              <w:spacing w:after="0" w:line="240" w:lineRule="auto"/>
+              <w:jc w:val="center"/>
+              <w:rPr>
+                <w:rFonts w:ascii="Arial" w:eastAsia="Times New Roman" w:hAnsi="Arial" w:cs="Arial"/>
+                <w:sz w:val="24"/>
+                <w:szCs w:val="24"/>
+              </w:rPr>
+            </w:pPr>
+            <w:r>
+              <w:rPr>
+                <w:rFonts w:ascii="Arial" w:eastAsia="Times New Roman" w:hAnsi="Arial" w:cs="Arial"/>
+                <w:b/>
+                <w:bCs/>
+                <w:color w:val="000000"/>
+                <w:sz w:val="24"/>
+                <w:szCs w:val="24"/>
+              </w:rPr>
               <w:t>Email</w:t>
             </w:r>
           </w:p>
@@ -17031,81 +17476,113 @@
                 <w:sz w:val="24"/>
                 <w:szCs w:val="24"/>
               </w:rPr>
-              <w:t>Janessy1</w:t>
-            </w:r>
-          </w:p>
-        </w:tc>
-        <w:tc>
-          <w:tcPr>
-            <w:tcW w:w="0" w:type="auto"/>
-            <w:tcBorders>
-              <w:top w:val="single" w:sz="6" w:space="0" w:color="000000"/>
-              <w:left w:val="single" w:sz="6" w:space="0" w:color="000000"/>
-              <w:bottom w:val="single" w:sz="6" w:space="0" w:color="000000"/>
-              <w:right w:val="single" w:sz="6" w:space="0" w:color="000000"/>
-            </w:tcBorders>
-            <w:tcMar>
-              <w:top w:w="105" w:type="dxa"/>
-              <w:left w:w="105" w:type="dxa"/>
-              <w:bottom w:w="105" w:type="dxa"/>
-              <w:right w:w="105" w:type="dxa"/>
-            </w:tcMar>
-            <w:hideMark/>
-          </w:tcPr>
-          <w:p>
-            <w:pPr>
-              <w:spacing w:after="0" w:line="240" w:lineRule="auto"/>
-              <w:rPr>
-                <w:rFonts w:ascii="Arial" w:eastAsia="Times New Roman" w:hAnsi="Arial" w:cs="Arial"/>
-                <w:sz w:val="24"/>
-                <w:szCs w:val="24"/>
-              </w:rPr>
-            </w:pPr>
-            <w:r>
-              <w:rPr>
-                <w:rFonts w:ascii="Arial" w:eastAsia="Times New Roman" w:hAnsi="Arial" w:cs="Arial"/>
-                <w:color w:val="000000"/>
-                <w:sz w:val="24"/>
-                <w:szCs w:val="24"/>
-              </w:rPr>
-              <w:t>1234</w:t>
-            </w:r>
-          </w:p>
-        </w:tc>
-        <w:tc>
-          <w:tcPr>
-            <w:tcW w:w="0" w:type="auto"/>
-            <w:tcBorders>
-              <w:top w:val="single" w:sz="6" w:space="0" w:color="000000"/>
-              <w:left w:val="single" w:sz="6" w:space="0" w:color="000000"/>
-              <w:bottom w:val="single" w:sz="6" w:space="0" w:color="000000"/>
-              <w:right w:val="single" w:sz="6" w:space="0" w:color="000000"/>
-            </w:tcBorders>
-            <w:tcMar>
-              <w:top w:w="105" w:type="dxa"/>
-              <w:left w:w="105" w:type="dxa"/>
-              <w:bottom w:w="105" w:type="dxa"/>
-              <w:right w:w="105" w:type="dxa"/>
-            </w:tcMar>
-            <w:hideMark/>
-          </w:tcPr>
-          <w:p>
-            <w:pPr>
-              <w:spacing w:after="0" w:line="240" w:lineRule="auto"/>
-              <w:rPr>
-                <w:rFonts w:ascii="Arial" w:eastAsia="Times New Roman" w:hAnsi="Arial" w:cs="Arial"/>
-                <w:sz w:val="24"/>
-                <w:szCs w:val="24"/>
-              </w:rPr>
-            </w:pPr>
-            <w:r>
-              <w:rPr>
-                <w:rFonts w:ascii="Arial" w:eastAsia="Times New Roman" w:hAnsi="Arial" w:cs="Arial"/>
-                <w:color w:val="000000"/>
-                <w:sz w:val="24"/>
-                <w:szCs w:val="24"/>
-              </w:rPr>
-              <w:t>jane.park@gmail.com</w:t>
+              <w:t>user</w:t>
+            </w:r>
+          </w:p>
+        </w:tc>
+        <w:tc>
+          <w:tcPr>
+            <w:tcW w:w="0" w:type="auto"/>
+            <w:tcBorders>
+              <w:top w:val="single" w:sz="6" w:space="0" w:color="000000"/>
+              <w:left w:val="single" w:sz="6" w:space="0" w:color="000000"/>
+              <w:bottom w:val="single" w:sz="6" w:space="0" w:color="000000"/>
+              <w:right w:val="single" w:sz="6" w:space="0" w:color="000000"/>
+            </w:tcBorders>
+            <w:tcMar>
+              <w:top w:w="105" w:type="dxa"/>
+              <w:left w:w="105" w:type="dxa"/>
+              <w:bottom w:w="105" w:type="dxa"/>
+              <w:right w:w="105" w:type="dxa"/>
+            </w:tcMar>
+            <w:hideMark/>
+          </w:tcPr>
+          <w:p>
+            <w:pPr>
+              <w:spacing w:after="0" w:line="240" w:lineRule="auto"/>
+              <w:rPr>
+                <w:rFonts w:ascii="Arial" w:eastAsia="Times New Roman" w:hAnsi="Arial" w:cs="Arial"/>
+                <w:sz w:val="24"/>
+                <w:szCs w:val="24"/>
+              </w:rPr>
+            </w:pPr>
+            <w:r>
+              <w:rPr>
+                <w:rFonts w:ascii="Arial" w:eastAsia="Times New Roman" w:hAnsi="Arial" w:cs="Arial"/>
+                <w:color w:val="000000"/>
+                <w:sz w:val="24"/>
+                <w:szCs w:val="24"/>
+              </w:rPr>
+              <w:t>12345656</w:t>
+            </w:r>
+          </w:p>
+        </w:tc>
+        <w:tc>
+          <w:tcPr>
+            <w:tcW w:w="2105" w:type="dxa"/>
+            <w:tcBorders>
+              <w:top w:val="single" w:sz="6" w:space="0" w:color="000000"/>
+              <w:left w:val="single" w:sz="6" w:space="0" w:color="000000"/>
+              <w:bottom w:val="single" w:sz="6" w:space="0" w:color="000000"/>
+              <w:right w:val="single" w:sz="6" w:space="0" w:color="000000"/>
+            </w:tcBorders>
+          </w:tcPr>
+          <w:p>
+            <w:pPr>
+              <w:spacing w:after="0" w:line="240" w:lineRule="auto"/>
+              <w:jc w:val="center"/>
+              <w:rPr>
+                <w:rFonts w:ascii="Arial" w:eastAsia="Times New Roman" w:hAnsi="Arial" w:cs="Arial"/>
+                <w:color w:val="000000"/>
+                <w:sz w:val="24"/>
+                <w:szCs w:val="24"/>
+              </w:rPr>
+            </w:pPr>
+            <w:r>
+              <w:rPr>
+                <w:rFonts w:ascii="Arial" w:eastAsia="Times New Roman" w:hAnsi="Arial" w:cs="Arial"/>
+                <w:color w:val="000000"/>
+                <w:sz w:val="24"/>
+                <w:szCs w:val="24"/>
+              </w:rPr>
+              <w:t>User</w:t>
+            </w:r>
+          </w:p>
+        </w:tc>
+        <w:tc>
+          <w:tcPr>
+            <w:tcW w:w="2552" w:type="dxa"/>
+            <w:tcBorders>
+              <w:top w:val="single" w:sz="6" w:space="0" w:color="000000"/>
+              <w:left w:val="single" w:sz="6" w:space="0" w:color="000000"/>
+              <w:bottom w:val="single" w:sz="6" w:space="0" w:color="000000"/>
+              <w:right w:val="single" w:sz="6" w:space="0" w:color="000000"/>
+            </w:tcBorders>
+            <w:tcMar>
+              <w:top w:w="105" w:type="dxa"/>
+              <w:left w:w="105" w:type="dxa"/>
+              <w:bottom w:w="105" w:type="dxa"/>
+              <w:right w:w="105" w:type="dxa"/>
+            </w:tcMar>
+            <w:hideMark/>
+          </w:tcPr>
+          <w:p>
+            <w:pPr>
+              <w:spacing w:after="0" w:line="240" w:lineRule="auto"/>
+              <w:rPr>
+                <w:rFonts w:ascii="Arial" w:eastAsia="Times New Roman" w:hAnsi="Arial" w:cs="Arial"/>
+                <w:sz w:val="24"/>
+                <w:szCs w:val="24"/>
+              </w:rPr>
+            </w:pPr>
+            <w:r>
+              <w:rPr>
+                <w:rFonts w:ascii="Arial" w:eastAsia="Times New Roman" w:hAnsi="Arial" w:cs="Arial"/>
+                <w:color w:val="000000"/>
+                <w:sz w:val="24"/>
+                <w:szCs w:val="24"/>
+              </w:rPr>
+              <w:t>panjasin@gmail.com</w:t>
             </w:r>
           </w:p>
         </w:tc>
@@ -17174,90 +17651,120 @@
                 <w:szCs w:val="24"/>
               </w:rPr>
             </w:pPr>
-            <w:proofErr w:type="spellStart"/>
-            <w:r>
-              <w:rPr>
-                <w:rFonts w:ascii="Arial" w:eastAsia="Times New Roman" w:hAnsi="Arial" w:cs="Arial"/>
-                <w:color w:val="000000"/>
-                <w:sz w:val="24"/>
-                <w:szCs w:val="24"/>
-              </w:rPr>
-              <w:t>adamm</w:t>
-            </w:r>
-            <w:proofErr w:type="spellEnd"/>
-          </w:p>
-        </w:tc>
-        <w:tc>
-          <w:tcPr>
-            <w:tcW w:w="0" w:type="auto"/>
-            <w:tcBorders>
-              <w:top w:val="single" w:sz="6" w:space="0" w:color="000000"/>
-              <w:left w:val="single" w:sz="6" w:space="0" w:color="000000"/>
-              <w:bottom w:val="single" w:sz="6" w:space="0" w:color="000000"/>
-              <w:right w:val="single" w:sz="6" w:space="0" w:color="000000"/>
-            </w:tcBorders>
-            <w:tcMar>
-              <w:top w:w="105" w:type="dxa"/>
-              <w:left w:w="105" w:type="dxa"/>
-              <w:bottom w:w="105" w:type="dxa"/>
-              <w:right w:w="105" w:type="dxa"/>
-            </w:tcMar>
-            <w:hideMark/>
-          </w:tcPr>
-          <w:p>
-            <w:pPr>
-              <w:spacing w:after="0" w:line="240" w:lineRule="auto"/>
-              <w:rPr>
-                <w:rFonts w:ascii="Arial" w:eastAsia="Times New Roman" w:hAnsi="Arial" w:cs="Arial"/>
-                <w:sz w:val="24"/>
-                <w:szCs w:val="24"/>
-              </w:rPr>
-            </w:pPr>
-            <w:r>
-              <w:rPr>
-                <w:rFonts w:ascii="Arial" w:eastAsia="Times New Roman" w:hAnsi="Arial" w:cs="Arial"/>
-                <w:color w:val="000000"/>
-                <w:sz w:val="24"/>
-                <w:szCs w:val="24"/>
-              </w:rPr>
-              <w:t>ad1234</w:t>
-            </w:r>
-          </w:p>
-        </w:tc>
-        <w:tc>
-          <w:tcPr>
-            <w:tcW w:w="0" w:type="auto"/>
-            <w:tcBorders>
-              <w:top w:val="single" w:sz="6" w:space="0" w:color="000000"/>
-              <w:left w:val="single" w:sz="6" w:space="0" w:color="000000"/>
-              <w:bottom w:val="single" w:sz="6" w:space="0" w:color="000000"/>
-              <w:right w:val="single" w:sz="6" w:space="0" w:color="000000"/>
-            </w:tcBorders>
-            <w:tcMar>
-              <w:top w:w="105" w:type="dxa"/>
-              <w:left w:w="105" w:type="dxa"/>
-              <w:bottom w:w="105" w:type="dxa"/>
-              <w:right w:w="105" w:type="dxa"/>
-            </w:tcMar>
-            <w:hideMark/>
-          </w:tcPr>
-          <w:p>
-            <w:pPr>
-              <w:spacing w:after="0" w:line="240" w:lineRule="auto"/>
-              <w:rPr>
-                <w:rFonts w:ascii="Arial" w:eastAsia="Times New Roman" w:hAnsi="Arial" w:cs="Arial"/>
-                <w:sz w:val="24"/>
-                <w:szCs w:val="24"/>
-              </w:rPr>
-            </w:pPr>
-            <w:r>
-              <w:rPr>
-                <w:rFonts w:ascii="Arial" w:eastAsia="Times New Roman" w:hAnsi="Arial" w:cs="Arial"/>
-                <w:color w:val="000000"/>
-                <w:sz w:val="24"/>
-                <w:szCs w:val="24"/>
-              </w:rPr>
-              <w:t>adammy@gmail.com</w:t>
+            <w:r>
+              <w:rPr>
+                <w:rFonts w:ascii="Arial" w:eastAsia="Times New Roman" w:hAnsi="Arial" w:cs="Arial"/>
+                <w:color w:val="000000"/>
+                <w:sz w:val="24"/>
+                <w:szCs w:val="24"/>
+              </w:rPr>
+              <w:t>admin</w:t>
+            </w:r>
+          </w:p>
+        </w:tc>
+        <w:tc>
+          <w:tcPr>
+            <w:tcW w:w="0" w:type="auto"/>
+            <w:tcBorders>
+              <w:top w:val="single" w:sz="6" w:space="0" w:color="000000"/>
+              <w:left w:val="single" w:sz="6" w:space="0" w:color="000000"/>
+              <w:bottom w:val="single" w:sz="6" w:space="0" w:color="000000"/>
+              <w:right w:val="single" w:sz="6" w:space="0" w:color="000000"/>
+            </w:tcBorders>
+            <w:tcMar>
+              <w:top w:w="105" w:type="dxa"/>
+              <w:left w:w="105" w:type="dxa"/>
+              <w:bottom w:w="105" w:type="dxa"/>
+              <w:right w:w="105" w:type="dxa"/>
+            </w:tcMar>
+            <w:hideMark/>
+          </w:tcPr>
+          <w:p>
+            <w:pPr>
+              <w:spacing w:after="0" w:line="240" w:lineRule="auto"/>
+              <w:rPr>
+                <w:rFonts w:ascii="Arial" w:eastAsia="Times New Roman" w:hAnsi="Arial" w:cs="Arial"/>
+                <w:sz w:val="24"/>
+                <w:szCs w:val="24"/>
+              </w:rPr>
+            </w:pPr>
+            <w:r>
+              <w:rPr>
+                <w:rFonts w:ascii="Arial" w:eastAsia="Times New Roman" w:hAnsi="Arial" w:cs="Arial"/>
+                <w:color w:val="000000"/>
+                <w:sz w:val="24"/>
+                <w:szCs w:val="24"/>
+              </w:rPr>
+              <w:t>12345656</w:t>
+            </w:r>
+          </w:p>
+        </w:tc>
+        <w:tc>
+          <w:tcPr>
+            <w:tcW w:w="2105" w:type="dxa"/>
+            <w:tcBorders>
+              <w:top w:val="single" w:sz="6" w:space="0" w:color="000000"/>
+              <w:left w:val="single" w:sz="6" w:space="0" w:color="000000"/>
+              <w:bottom w:val="single" w:sz="6" w:space="0" w:color="000000"/>
+              <w:right w:val="single" w:sz="6" w:space="0" w:color="000000"/>
+            </w:tcBorders>
+          </w:tcPr>
+          <w:p>
+            <w:pPr>
+              <w:spacing w:after="0" w:line="240" w:lineRule="auto"/>
+              <w:jc w:val="center"/>
+              <w:rPr>
+                <w:rFonts w:ascii="Arial" w:eastAsia="Times New Roman" w:hAnsi="Arial" w:cs="Arial"/>
+                <w:color w:val="000000"/>
+                <w:sz w:val="24"/>
+                <w:szCs w:val="24"/>
+              </w:rPr>
+            </w:pPr>
+            <w:r>
+              <w:rPr>
+                <w:rFonts w:ascii="Arial" w:eastAsia="Times New Roman" w:hAnsi="Arial" w:cs="Arial"/>
+                <w:color w:val="000000"/>
+                <w:sz w:val="24"/>
+                <w:szCs w:val="24"/>
+              </w:rPr>
+              <w:t>Admin</w:t>
+            </w:r>
+          </w:p>
+        </w:tc>
+        <w:tc>
+          <w:tcPr>
+            <w:tcW w:w="2552" w:type="dxa"/>
+            <w:tcBorders>
+              <w:top w:val="single" w:sz="6" w:space="0" w:color="000000"/>
+              <w:left w:val="single" w:sz="6" w:space="0" w:color="000000"/>
+              <w:bottom w:val="single" w:sz="6" w:space="0" w:color="000000"/>
+              <w:right w:val="single" w:sz="6" w:space="0" w:color="000000"/>
+            </w:tcBorders>
+            <w:tcMar>
+              <w:top w:w="105" w:type="dxa"/>
+              <w:left w:w="105" w:type="dxa"/>
+              <w:bottom w:w="105" w:type="dxa"/>
+              <w:right w:w="105" w:type="dxa"/>
+            </w:tcMar>
+            <w:hideMark/>
+          </w:tcPr>
+          <w:p>
+            <w:pPr>
+              <w:spacing w:after="0" w:line="240" w:lineRule="auto"/>
+              <w:rPr>
+                <w:rFonts w:ascii="Arial" w:eastAsia="Times New Roman" w:hAnsi="Arial" w:cs="Arial"/>
+                <w:sz w:val="24"/>
+                <w:szCs w:val="24"/>
+              </w:rPr>
+            </w:pPr>
+            <w:r>
+              <w:rPr>
+                <w:rFonts w:ascii="Arial" w:eastAsia="Times New Roman" w:hAnsi="Arial" w:cs="Arial"/>
+                <w:color w:val="000000"/>
+                <w:sz w:val="24"/>
+                <w:szCs w:val="24"/>
+              </w:rPr>
+              <w:t>admin@yahoo.com</w:t>
             </w:r>
           </w:p>
         </w:tc>
@@ -18732,7 +19239,6 @@
         <w:br w:type="page"/>
       </w:r>
     </w:p>
-    <w:bookmarkEnd w:id="0"/>
     <w:p>
       <w:pPr>
         <w:spacing w:after="0" w:line="240" w:lineRule="auto"/>
@@ -18831,18 +19337,7 @@
           <w:sz w:val="32"/>
           <w:szCs w:val="32"/>
         </w:rPr>
-        <w:t>cceptance</w:t>
-      </w:r>
-      <w:r>
-        <w:rPr>
-          <w:rFonts w:ascii="Arial" w:eastAsia="Times New Roman" w:hAnsi="Arial" w:cs="Arial"/>
-          <w:b/>
-          <w:bCs/>
-          <w:color w:val="000000"/>
-          <w:sz w:val="32"/>
-          <w:szCs w:val="32"/>
-        </w:rPr>
-        <w:t xml:space="preserve"> test</w:t>
+        <w:t>cceptance test</w:t>
       </w:r>
     </w:p>
     <w:p>
@@ -18993,7 +19488,7 @@
             <w:szCs w:val="22"/>
             <w:lang w:val="th-TH"/>
           </w:rPr>
-          <w:t>18</w:t>
+          <w:t>4</w:t>
         </w:r>
         <w:r>
           <w:fldChar w:fldCharType="end"/>
@@ -20035,7 +20530,7 @@
 </file>
 
 <file path=customXml/itemProps1.xml><?xml version="1.0" encoding="utf-8"?>
-<ds:datastoreItem xmlns:ds="http://schemas.openxmlformats.org/officeDocument/2006/customXml" ds:itemID="{8FD3C4C0-314E-4BBC-B75E-80771EF98BC8}">
+<ds:datastoreItem xmlns:ds="http://schemas.openxmlformats.org/officeDocument/2006/customXml" ds:itemID="{287B5CE5-1D66-43A1-B960-934649368DF2}">
   <ds:schemaRefs>
     <ds:schemaRef ds:uri="http://schemas.openxmlformats.org/officeDocument/2006/bibliography"/>
   </ds:schemaRefs>

</xml_diff>

<commit_message>
Unit test (That I didn't change anything but it tell me to commit)
</commit_message>
<xml_diff>
--- a/Test/Unit test.docx
+++ b/Test/Unit test.docx
@@ -1178,9 +1178,9 @@
       </w:tblPr>
       <w:tblGrid>
         <w:gridCol w:w="450"/>
-        <w:gridCol w:w="3469"/>
-        <w:gridCol w:w="3564"/>
-        <w:gridCol w:w="1527"/>
+        <w:gridCol w:w="3378"/>
+        <w:gridCol w:w="3667"/>
+        <w:gridCol w:w="1515"/>
       </w:tblGrid>
       <w:tr>
         <w:tc>
@@ -1598,7 +1598,43 @@
                 <w:sz w:val="24"/>
                 <w:szCs w:val="24"/>
               </w:rPr>
-              <w:t>”, “abc@abcmail.com”}</w:t>
+              <w:t xml:space="preserve">”, </w:t>
+            </w:r>
+            <w:r>
+              <w:rPr>
+                <w:rFonts w:ascii="Arial" w:eastAsia="Times New Roman" w:hAnsi="Arial" w:cs="Arial"/>
+                <w:color w:val="000000"/>
+                <w:sz w:val="24"/>
+                <w:szCs w:val="24"/>
+              </w:rPr>
+              <w:t>“</w:t>
+            </w:r>
+            <w:r>
+              <w:rPr>
+                <w:rFonts w:ascii="Arial" w:eastAsia="Times New Roman" w:hAnsi="Arial" w:cs="Arial"/>
+                <w:color w:val="000000"/>
+                <w:sz w:val="24"/>
+                <w:szCs w:val="24"/>
+              </w:rPr>
+              <w:t>User</w:t>
+            </w:r>
+            <w:r>
+              <w:rPr>
+                <w:rFonts w:ascii="Arial" w:eastAsia="Times New Roman" w:hAnsi="Arial" w:cs="Arial"/>
+                <w:color w:val="000000"/>
+                <w:sz w:val="24"/>
+                <w:szCs w:val="24"/>
+              </w:rPr>
+              <w:t xml:space="preserve">”, </w:t>
+            </w:r>
+            <w:r>
+              <w:rPr>
+                <w:rFonts w:ascii="Arial" w:eastAsia="Times New Roman" w:hAnsi="Arial" w:cs="Arial"/>
+                <w:color w:val="000000"/>
+                <w:sz w:val="24"/>
+                <w:szCs w:val="24"/>
+              </w:rPr>
+              <w:t>“abc@abcmail.com”}</w:t>
             </w:r>
           </w:p>
         </w:tc>
@@ -1775,7 +1811,25 @@
                 <w:sz w:val="24"/>
                 <w:szCs w:val="24"/>
               </w:rPr>
-              <w:t>”, “abc@abcmail.com”}</w:t>
+              <w:t xml:space="preserve">”, </w:t>
+            </w:r>
+            <w:r>
+              <w:rPr>
+                <w:rFonts w:ascii="Arial" w:eastAsia="Times New Roman" w:hAnsi="Arial" w:cs="Arial"/>
+                <w:color w:val="000000"/>
+                <w:sz w:val="24"/>
+                <w:szCs w:val="24"/>
+              </w:rPr>
+              <w:t xml:space="preserve">“”, </w:t>
+            </w:r>
+            <w:r>
+              <w:rPr>
+                <w:rFonts w:ascii="Arial" w:eastAsia="Times New Roman" w:hAnsi="Arial" w:cs="Arial"/>
+                <w:color w:val="000000"/>
+                <w:sz w:val="24"/>
+                <w:szCs w:val="24"/>
+              </w:rPr>
+              <w:t>“abc@abcmail.com”}</w:t>
             </w:r>
           </w:p>
         </w:tc>
@@ -2089,7 +2143,97 @@
                 <w:sz w:val="24"/>
                 <w:szCs w:val="24"/>
               </w:rPr>
-              <w:t>{1l, “Janessy1”, “1234”, “jane.park@gmail.com”}</w:t>
+              <w:t>{1l, “</w:t>
+            </w:r>
+            <w:r>
+              <w:rPr>
+                <w:rFonts w:ascii="Arial" w:eastAsia="Times New Roman" w:hAnsi="Arial" w:cs="Arial"/>
+                <w:color w:val="000000"/>
+                <w:sz w:val="24"/>
+                <w:szCs w:val="24"/>
+              </w:rPr>
+              <w:t>user</w:t>
+            </w:r>
+            <w:r>
+              <w:rPr>
+                <w:rFonts w:ascii="Arial" w:eastAsia="Times New Roman" w:hAnsi="Arial" w:cs="Arial"/>
+                <w:color w:val="000000"/>
+                <w:sz w:val="24"/>
+                <w:szCs w:val="24"/>
+              </w:rPr>
+              <w:t>”, “</w:t>
+            </w:r>
+            <w:r>
+              <w:rPr>
+                <w:rFonts w:ascii="Arial" w:eastAsia="Times New Roman" w:hAnsi="Arial" w:cs="Arial"/>
+                <w:color w:val="000000"/>
+                <w:sz w:val="24"/>
+                <w:szCs w:val="24"/>
+              </w:rPr>
+              <w:t>12345656</w:t>
+            </w:r>
+            <w:r>
+              <w:rPr>
+                <w:rFonts w:ascii="Arial" w:eastAsia="Times New Roman" w:hAnsi="Arial" w:cs="Arial"/>
+                <w:color w:val="000000"/>
+                <w:sz w:val="24"/>
+                <w:szCs w:val="24"/>
+              </w:rPr>
+              <w:t xml:space="preserve">”, </w:t>
+            </w:r>
+            <w:r>
+              <w:rPr>
+                <w:rFonts w:ascii="Arial" w:eastAsia="Times New Roman" w:hAnsi="Arial" w:cs="Arial"/>
+                <w:color w:val="000000"/>
+                <w:sz w:val="24"/>
+                <w:szCs w:val="24"/>
+              </w:rPr>
+              <w:t>“</w:t>
+            </w:r>
+            <w:r>
+              <w:rPr>
+                <w:rFonts w:ascii="Arial" w:eastAsia="Times New Roman" w:hAnsi="Arial" w:cs="Arial"/>
+                <w:color w:val="000000"/>
+                <w:sz w:val="24"/>
+                <w:szCs w:val="24"/>
+              </w:rPr>
+              <w:t>User</w:t>
+            </w:r>
+            <w:r>
+              <w:rPr>
+                <w:rFonts w:ascii="Arial" w:eastAsia="Times New Roman" w:hAnsi="Arial" w:cs="Arial"/>
+                <w:color w:val="000000"/>
+                <w:sz w:val="24"/>
+                <w:szCs w:val="24"/>
+              </w:rPr>
+              <w:t xml:space="preserve">”, </w:t>
+            </w:r>
+            <w:r>
+              <w:rPr>
+                <w:rFonts w:ascii="Arial" w:eastAsia="Times New Roman" w:hAnsi="Arial" w:cs="Arial"/>
+                <w:color w:val="000000"/>
+                <w:sz w:val="24"/>
+                <w:szCs w:val="24"/>
+              </w:rPr>
+              <w:t>“</w:t>
+            </w:r>
+            <w:r>
+              <w:rPr>
+                <w:rFonts w:ascii="Arial" w:eastAsia="Times New Roman" w:hAnsi="Arial" w:cs="Arial"/>
+                <w:color w:val="000000"/>
+                <w:sz w:val="24"/>
+                <w:szCs w:val="24"/>
+              </w:rPr>
+              <w:t>panjasin@gmail.com</w:t>
+            </w:r>
+            <w:r>
+              <w:rPr>
+                <w:rFonts w:ascii="Arial" w:eastAsia="Times New Roman" w:hAnsi="Arial" w:cs="Arial"/>
+                <w:color w:val="000000"/>
+                <w:sz w:val="24"/>
+                <w:szCs w:val="24"/>
+              </w:rPr>
+              <w:t>”}</w:t>
             </w:r>
           </w:p>
         </w:tc>
@@ -2356,8 +2500,8 @@
       </w:tblPr>
       <w:tblGrid>
         <w:gridCol w:w="450"/>
-        <w:gridCol w:w="3828"/>
-        <w:gridCol w:w="4732"/>
+        <w:gridCol w:w="3607"/>
+        <w:gridCol w:w="4953"/>
       </w:tblGrid>
       <w:tr>
         <w:trPr>
@@ -2701,18 +2845,80 @@
                 <w:sz w:val="24"/>
                 <w:szCs w:val="24"/>
               </w:rPr>
-              <w:t>{1l, “Janessy1”, “1234”, “jane.park@gmail.com”}</w:t>
-            </w:r>
-          </w:p>
-          <w:p>
-            <w:pPr>
-              <w:spacing w:after="0" w:line="240" w:lineRule="auto"/>
-              <w:rPr>
-                <w:rFonts w:ascii="Arial" w:eastAsia="Times New Roman" w:hAnsi="Arial" w:cs="Arial"/>
-                <w:sz w:val="24"/>
-                <w:szCs w:val="24"/>
-              </w:rPr>
-            </w:pPr>
+              <w:t>{1l, “</w:t>
+            </w:r>
+            <w:r>
+              <w:rPr>
+                <w:rFonts w:ascii="Arial" w:eastAsia="Times New Roman" w:hAnsi="Arial" w:cs="Arial"/>
+                <w:color w:val="000000"/>
+                <w:sz w:val="24"/>
+                <w:szCs w:val="24"/>
+              </w:rPr>
+              <w:t>user</w:t>
+            </w:r>
+            <w:r>
+              <w:rPr>
+                <w:rFonts w:ascii="Arial" w:eastAsia="Times New Roman" w:hAnsi="Arial" w:cs="Arial"/>
+                <w:color w:val="000000"/>
+                <w:sz w:val="24"/>
+                <w:szCs w:val="24"/>
+              </w:rPr>
+              <w:t>”, “</w:t>
+            </w:r>
+            <w:r>
+              <w:rPr>
+                <w:rFonts w:ascii="Arial" w:eastAsia="Times New Roman" w:hAnsi="Arial" w:cs="Arial"/>
+                <w:color w:val="000000"/>
+                <w:sz w:val="24"/>
+                <w:szCs w:val="24"/>
+              </w:rPr>
+              <w:t>123456</w:t>
+            </w:r>
+            <w:r>
+              <w:rPr>
+                <w:rFonts w:ascii="Arial" w:eastAsia="Times New Roman" w:hAnsi="Arial" w:cs="Arial"/>
+                <w:color w:val="000000"/>
+                <w:sz w:val="24"/>
+                <w:szCs w:val="24"/>
+              </w:rPr>
+              <w:t>”, “</w:t>
+            </w:r>
+            <w:r>
+              <w:rPr>
+                <w:rFonts w:ascii="Arial" w:eastAsia="Times New Roman" w:hAnsi="Arial" w:cs="Arial"/>
+                <w:color w:val="000000"/>
+                <w:sz w:val="24"/>
+                <w:szCs w:val="24"/>
+              </w:rPr>
+              <w:t>User</w:t>
+            </w:r>
+            <w:r>
+              <w:rPr>
+                <w:rFonts w:ascii="Arial" w:eastAsia="Times New Roman" w:hAnsi="Arial" w:cs="Arial"/>
+                <w:color w:val="000000"/>
+                <w:sz w:val="24"/>
+                <w:szCs w:val="24"/>
+              </w:rPr>
+              <w:t>”, “</w:t>
+            </w:r>
+            <w:r>
+              <w:rPr>
+                <w:rFonts w:ascii="Arial" w:eastAsia="Times New Roman" w:hAnsi="Arial" w:cs="Arial"/>
+                <w:color w:val="000000"/>
+                <w:sz w:val="24"/>
+                <w:szCs w:val="24"/>
+              </w:rPr>
+              <w:t>panjasin@gmail.com</w:t>
+            </w:r>
+            <w:r>
+              <w:rPr>
+                <w:rFonts w:ascii="Arial" w:eastAsia="Times New Roman" w:hAnsi="Arial" w:cs="Arial"/>
+                <w:color w:val="000000"/>
+                <w:sz w:val="24"/>
+                <w:szCs w:val="24"/>
+              </w:rPr>
+              <w:t>”}</w:t>
+            </w:r>
           </w:p>
           <w:p>
             <w:pPr>
@@ -2724,6 +2930,28 @@
                 <w:szCs w:val="24"/>
               </w:rPr>
             </w:pPr>
+          </w:p>
+          <w:p>
+            <w:pPr>
+              <w:spacing w:after="0" w:line="240" w:lineRule="auto"/>
+              <w:jc w:val="center"/>
+              <w:rPr>
+                <w:rFonts w:ascii="Arial" w:eastAsia="Times New Roman" w:hAnsi="Arial" w:cs="Arial"/>
+                <w:sz w:val="24"/>
+                <w:szCs w:val="24"/>
+              </w:rPr>
+            </w:pPr>
+          </w:p>
+          <w:p>
+            <w:pPr>
+              <w:spacing w:after="0" w:line="240" w:lineRule="auto"/>
+              <w:jc w:val="center"/>
+              <w:rPr>
+                <w:rFonts w:ascii="Arial" w:eastAsia="Times New Roman" w:hAnsi="Arial" w:cs="Arial"/>
+                <w:sz w:val="24"/>
+                <w:szCs w:val="24"/>
+              </w:rPr>
+            </w:pPr>
             <w:r>
               <w:rPr>
                 <w:rFonts w:ascii="Arial" w:eastAsia="Times New Roman" w:hAnsi="Arial" w:cs="Arial"/>
@@ -2733,25 +2961,95 @@
               </w:rPr>
               <w:t>{2l, “</w:t>
             </w:r>
-            <w:proofErr w:type="spellStart"/>
-            <w:r>
-              <w:rPr>
-                <w:rFonts w:ascii="Arial" w:eastAsia="Times New Roman" w:hAnsi="Arial" w:cs="Arial"/>
-                <w:color w:val="000000"/>
-                <w:sz w:val="24"/>
-                <w:szCs w:val="24"/>
-              </w:rPr>
-              <w:t>adamm</w:t>
-            </w:r>
-            <w:proofErr w:type="spellEnd"/>
-            <w:r>
-              <w:rPr>
-                <w:rFonts w:ascii="Arial" w:eastAsia="Times New Roman" w:hAnsi="Arial" w:cs="Arial"/>
-                <w:color w:val="000000"/>
-                <w:sz w:val="24"/>
-                <w:szCs w:val="24"/>
-              </w:rPr>
-              <w:t>”, “ad1234”, “adammy@gmail.com”}</w:t>
+            <w:r>
+              <w:rPr>
+                <w:rFonts w:ascii="Arial" w:eastAsia="Times New Roman" w:hAnsi="Arial" w:cs="Arial"/>
+                <w:color w:val="000000"/>
+                <w:sz w:val="24"/>
+                <w:szCs w:val="24"/>
+              </w:rPr>
+              <w:t>admin</w:t>
+            </w:r>
+            <w:r>
+              <w:rPr>
+                <w:rFonts w:ascii="Arial" w:eastAsia="Times New Roman" w:hAnsi="Arial" w:cs="Arial"/>
+                <w:color w:val="000000"/>
+                <w:sz w:val="24"/>
+                <w:szCs w:val="24"/>
+              </w:rPr>
+              <w:t>”, “</w:t>
+            </w:r>
+            <w:r>
+              <w:rPr>
+                <w:rFonts w:ascii="Arial" w:eastAsia="Times New Roman" w:hAnsi="Arial" w:cs="Arial"/>
+                <w:color w:val="000000"/>
+                <w:sz w:val="24"/>
+                <w:szCs w:val="24"/>
+              </w:rPr>
+              <w:t>123456</w:t>
+            </w:r>
+            <w:r>
+              <w:rPr>
+                <w:rFonts w:ascii="Arial" w:eastAsia="Times New Roman" w:hAnsi="Arial" w:cs="Arial"/>
+                <w:color w:val="000000"/>
+                <w:sz w:val="24"/>
+                <w:szCs w:val="24"/>
+              </w:rPr>
+              <w:t>”,</w:t>
+            </w:r>
+            <w:r>
+              <w:rPr>
+                <w:rFonts w:ascii="Arial" w:eastAsia="Times New Roman" w:hAnsi="Arial" w:cs="Arial"/>
+                <w:color w:val="000000"/>
+                <w:sz w:val="24"/>
+                <w:szCs w:val="24"/>
+              </w:rPr>
+              <w:t xml:space="preserve"> “</w:t>
+            </w:r>
+            <w:r>
+              <w:rPr>
+                <w:rFonts w:ascii="Arial" w:eastAsia="Times New Roman" w:hAnsi="Arial" w:cs="Arial"/>
+                <w:color w:val="000000"/>
+                <w:sz w:val="24"/>
+                <w:szCs w:val="24"/>
+              </w:rPr>
+              <w:t>Admin</w:t>
+            </w:r>
+            <w:r>
+              <w:rPr>
+                <w:rFonts w:ascii="Arial" w:eastAsia="Times New Roman" w:hAnsi="Arial" w:cs="Arial"/>
+                <w:color w:val="000000"/>
+                <w:sz w:val="24"/>
+                <w:szCs w:val="24"/>
+              </w:rPr>
+              <w:t>”,</w:t>
+            </w:r>
+            <w:r>
+              <w:rPr>
+                <w:rFonts w:ascii="Arial" w:eastAsia="Times New Roman" w:hAnsi="Arial" w:cs="Arial"/>
+                <w:color w:val="000000"/>
+                <w:sz w:val="24"/>
+                <w:szCs w:val="24"/>
+              </w:rPr>
+              <w:t xml:space="preserve"> “</w:t>
+            </w:r>
+            <w:r>
+              <w:rPr>
+                <w:rFonts w:ascii="Arial" w:eastAsia="Times New Roman" w:hAnsi="Arial" w:cs="Arial"/>
+                <w:color w:val="000000"/>
+                <w:sz w:val="24"/>
+                <w:szCs w:val="24"/>
+              </w:rPr>
+              <w:t>admin@yahoo.com</w:t>
+            </w:r>
+            <w:r>
+              <w:rPr>
+                <w:rFonts w:ascii="Arial" w:eastAsia="Times New Roman" w:hAnsi="Arial" w:cs="Arial"/>
+                <w:color w:val="000000"/>
+                <w:sz w:val="24"/>
+                <w:szCs w:val="24"/>
+              </w:rPr>
+              <w:t>”}</w:t>
             </w:r>
           </w:p>
         </w:tc>
@@ -2792,6 +3090,8 @@
         </w:rPr>
         <w:br w:type="page"/>
       </w:r>
+      <w:bookmarkStart w:id="0" w:name="_GoBack"/>
+      <w:bookmarkEnd w:id="0"/>
     </w:p>
     <w:p>
       <w:pPr>
@@ -3001,9 +3301,9 @@
       </w:tblPr>
       <w:tblGrid>
         <w:gridCol w:w="450"/>
-        <w:gridCol w:w="3459"/>
-        <w:gridCol w:w="1217"/>
-        <w:gridCol w:w="3884"/>
+        <w:gridCol w:w="3387"/>
+        <w:gridCol w:w="1206"/>
+        <w:gridCol w:w="3967"/>
       </w:tblGrid>
       <w:tr>
         <w:tc>
@@ -3452,7 +3752,97 @@
                 <w:sz w:val="24"/>
                 <w:szCs w:val="24"/>
               </w:rPr>
-              <w:t>{1l, “Janessy1”, “1234”, “jane.park@gmail.com”}</w:t>
+              <w:t>{1l, “</w:t>
+            </w:r>
+            <w:r>
+              <w:rPr>
+                <w:rFonts w:ascii="Arial" w:eastAsia="Times New Roman" w:hAnsi="Arial" w:cs="Arial"/>
+                <w:color w:val="000000"/>
+                <w:sz w:val="24"/>
+                <w:szCs w:val="24"/>
+              </w:rPr>
+              <w:t>user</w:t>
+            </w:r>
+            <w:r>
+              <w:rPr>
+                <w:rFonts w:ascii="Arial" w:eastAsia="Times New Roman" w:hAnsi="Arial" w:cs="Arial"/>
+                <w:color w:val="000000"/>
+                <w:sz w:val="24"/>
+                <w:szCs w:val="24"/>
+              </w:rPr>
+              <w:t>”, “</w:t>
+            </w:r>
+            <w:r>
+              <w:rPr>
+                <w:rFonts w:ascii="Arial" w:eastAsia="Times New Roman" w:hAnsi="Arial" w:cs="Arial"/>
+                <w:color w:val="000000"/>
+                <w:sz w:val="24"/>
+                <w:szCs w:val="24"/>
+              </w:rPr>
+              <w:t>123456</w:t>
+            </w:r>
+            <w:r>
+              <w:rPr>
+                <w:rFonts w:ascii="Arial" w:eastAsia="Times New Roman" w:hAnsi="Arial" w:cs="Arial"/>
+                <w:color w:val="000000"/>
+                <w:sz w:val="24"/>
+                <w:szCs w:val="24"/>
+              </w:rPr>
+              <w:t xml:space="preserve">”, </w:t>
+            </w:r>
+            <w:r>
+              <w:rPr>
+                <w:rFonts w:ascii="Arial" w:eastAsia="Times New Roman" w:hAnsi="Arial" w:cs="Arial"/>
+                <w:color w:val="000000"/>
+                <w:sz w:val="24"/>
+                <w:szCs w:val="24"/>
+              </w:rPr>
+              <w:t>“</w:t>
+            </w:r>
+            <w:r>
+              <w:rPr>
+                <w:rFonts w:ascii="Arial" w:eastAsia="Times New Roman" w:hAnsi="Arial" w:cs="Arial"/>
+                <w:color w:val="000000"/>
+                <w:sz w:val="24"/>
+                <w:szCs w:val="24"/>
+              </w:rPr>
+              <w:t>User</w:t>
+            </w:r>
+            <w:r>
+              <w:rPr>
+                <w:rFonts w:ascii="Arial" w:eastAsia="Times New Roman" w:hAnsi="Arial" w:cs="Arial"/>
+                <w:color w:val="000000"/>
+                <w:sz w:val="24"/>
+                <w:szCs w:val="24"/>
+              </w:rPr>
+              <w:t xml:space="preserve">”, </w:t>
+            </w:r>
+            <w:r>
+              <w:rPr>
+                <w:rFonts w:ascii="Arial" w:eastAsia="Times New Roman" w:hAnsi="Arial" w:cs="Arial"/>
+                <w:color w:val="000000"/>
+                <w:sz w:val="24"/>
+                <w:szCs w:val="24"/>
+              </w:rPr>
+              <w:t>“</w:t>
+            </w:r>
+            <w:r>
+              <w:rPr>
+                <w:rFonts w:ascii="Arial" w:eastAsia="Times New Roman" w:hAnsi="Arial" w:cs="Arial"/>
+                <w:color w:val="000000"/>
+                <w:sz w:val="24"/>
+                <w:szCs w:val="24"/>
+              </w:rPr>
+              <w:t>panjasin@gmail.com</w:t>
+            </w:r>
+            <w:r>
+              <w:rPr>
+                <w:rFonts w:ascii="Arial" w:eastAsia="Times New Roman" w:hAnsi="Arial" w:cs="Arial"/>
+                <w:color w:val="000000"/>
+                <w:sz w:val="24"/>
+                <w:szCs w:val="24"/>
+              </w:rPr>
+              <w:t>”}</w:t>
             </w:r>
           </w:p>
         </w:tc>
@@ -4765,9 +5155,9 @@
       </w:tblPr>
       <w:tblGrid>
         <w:gridCol w:w="450"/>
-        <w:gridCol w:w="2190"/>
-        <w:gridCol w:w="5010"/>
-        <w:gridCol w:w="1360"/>
+        <w:gridCol w:w="2182"/>
+        <w:gridCol w:w="5020"/>
+        <w:gridCol w:w="1358"/>
       </w:tblGrid>
       <w:tr>
         <w:tc>
@@ -5267,7 +5657,25 @@
                 <w:sz w:val="24"/>
                 <w:szCs w:val="24"/>
               </w:rPr>
-              <w:t>Rachadamnoen</w:t>
+              <w:t>Rach</w:t>
+            </w:r>
+            <w:r>
+              <w:rPr>
+                <w:rFonts w:ascii="Arial" w:eastAsia="Times New Roman" w:hAnsi="Arial" w:cs="Arial"/>
+                <w:color w:val="000000"/>
+                <w:sz w:val="24"/>
+                <w:szCs w:val="24"/>
+              </w:rPr>
+              <w:t>admin</w:t>
+            </w:r>
+            <w:r>
+              <w:rPr>
+                <w:rFonts w:ascii="Arial" w:eastAsia="Times New Roman" w:hAnsi="Arial" w:cs="Arial"/>
+                <w:color w:val="000000"/>
+                <w:sz w:val="24"/>
+                <w:szCs w:val="24"/>
+              </w:rPr>
+              <w:t>noen</w:t>
             </w:r>
             <w:proofErr w:type="spellEnd"/>
             <w:r>
@@ -16701,7 +17109,6 @@
           <w:szCs w:val="32"/>
         </w:rPr>
       </w:pPr>
-      <w:bookmarkStart w:id="0" w:name="_GoBack"/>
       <w:r>
         <w:rPr>
           <w:rFonts w:ascii="Arial" w:eastAsia="Times New Roman" w:hAnsi="Arial" w:cs="Arial"/>
@@ -16790,7 +17197,8 @@
         <w:gridCol w:w="984"/>
         <w:gridCol w:w="1371"/>
         <w:gridCol w:w="1344"/>
-        <w:gridCol w:w="2535"/>
+        <w:gridCol w:w="2105"/>
+        <w:gridCol w:w="2552"/>
       </w:tblGrid>
       <w:tr>
         <w:tc>
@@ -16920,7 +17328,7 @@
         </w:tc>
         <w:tc>
           <w:tcPr>
-            <w:tcW w:w="0" w:type="auto"/>
+            <w:tcW w:w="2105" w:type="dxa"/>
             <w:tcBorders>
               <w:top w:val="single" w:sz="6" w:space="0" w:color="000000"/>
               <w:left w:val="single" w:sz="6" w:space="0" w:color="000000"/>
@@ -16928,25 +17336,11 @@
               <w:right w:val="single" w:sz="6" w:space="0" w:color="000000"/>
             </w:tcBorders>
             <w:shd w:val="clear" w:color="auto" w:fill="CCCCCC"/>
-            <w:tcMar>
-              <w:top w:w="105" w:type="dxa"/>
-              <w:left w:w="105" w:type="dxa"/>
-              <w:bottom w:w="105" w:type="dxa"/>
-              <w:right w:w="105" w:type="dxa"/>
-            </w:tcMar>
-            <w:hideMark/>
           </w:tcPr>
           <w:p>
             <w:pPr>
               <w:spacing w:after="0" w:line="240" w:lineRule="auto"/>
               <w:jc w:val="center"/>
-              <w:rPr>
-                <w:rFonts w:ascii="Arial" w:eastAsia="Times New Roman" w:hAnsi="Arial" w:cs="Arial"/>
-                <w:sz w:val="24"/>
-                <w:szCs w:val="24"/>
-              </w:rPr>
-            </w:pPr>
-            <w:r>
               <w:rPr>
                 <w:rFonts w:ascii="Arial" w:eastAsia="Times New Roman" w:hAnsi="Arial" w:cs="Arial"/>
                 <w:b/>
@@ -16955,6 +17349,57 @@
                 <w:sz w:val="24"/>
                 <w:szCs w:val="24"/>
               </w:rPr>
+            </w:pPr>
+            <w:r>
+              <w:rPr>
+                <w:rFonts w:ascii="Arial" w:eastAsia="Times New Roman" w:hAnsi="Arial" w:cs="Arial"/>
+                <w:b/>
+                <w:bCs/>
+                <w:color w:val="000000"/>
+                <w:sz w:val="24"/>
+                <w:szCs w:val="24"/>
+              </w:rPr>
+              <w:t>Display name</w:t>
+            </w:r>
+          </w:p>
+        </w:tc>
+        <w:tc>
+          <w:tcPr>
+            <w:tcW w:w="2552" w:type="dxa"/>
+            <w:tcBorders>
+              <w:top w:val="single" w:sz="6" w:space="0" w:color="000000"/>
+              <w:left w:val="single" w:sz="6" w:space="0" w:color="000000"/>
+              <w:bottom w:val="single" w:sz="6" w:space="0" w:color="000000"/>
+              <w:right w:val="single" w:sz="6" w:space="0" w:color="000000"/>
+            </w:tcBorders>
+            <w:shd w:val="clear" w:color="auto" w:fill="CCCCCC"/>
+            <w:tcMar>
+              <w:top w:w="105" w:type="dxa"/>
+              <w:left w:w="105" w:type="dxa"/>
+              <w:bottom w:w="105" w:type="dxa"/>
+              <w:right w:w="105" w:type="dxa"/>
+            </w:tcMar>
+            <w:hideMark/>
+          </w:tcPr>
+          <w:p>
+            <w:pPr>
+              <w:spacing w:after="0" w:line="240" w:lineRule="auto"/>
+              <w:jc w:val="center"/>
+              <w:rPr>
+                <w:rFonts w:ascii="Arial" w:eastAsia="Times New Roman" w:hAnsi="Arial" w:cs="Arial"/>
+                <w:sz w:val="24"/>
+                <w:szCs w:val="24"/>
+              </w:rPr>
+            </w:pPr>
+            <w:r>
+              <w:rPr>
+                <w:rFonts w:ascii="Arial" w:eastAsia="Times New Roman" w:hAnsi="Arial" w:cs="Arial"/>
+                <w:b/>
+                <w:bCs/>
+                <w:color w:val="000000"/>
+                <w:sz w:val="24"/>
+                <w:szCs w:val="24"/>
+              </w:rPr>
               <w:t>Email</w:t>
             </w:r>
           </w:p>
@@ -17031,81 +17476,113 @@
                 <w:sz w:val="24"/>
                 <w:szCs w:val="24"/>
               </w:rPr>
-              <w:t>Janessy1</w:t>
-            </w:r>
-          </w:p>
-        </w:tc>
-        <w:tc>
-          <w:tcPr>
-            <w:tcW w:w="0" w:type="auto"/>
-            <w:tcBorders>
-              <w:top w:val="single" w:sz="6" w:space="0" w:color="000000"/>
-              <w:left w:val="single" w:sz="6" w:space="0" w:color="000000"/>
-              <w:bottom w:val="single" w:sz="6" w:space="0" w:color="000000"/>
-              <w:right w:val="single" w:sz="6" w:space="0" w:color="000000"/>
-            </w:tcBorders>
-            <w:tcMar>
-              <w:top w:w="105" w:type="dxa"/>
-              <w:left w:w="105" w:type="dxa"/>
-              <w:bottom w:w="105" w:type="dxa"/>
-              <w:right w:w="105" w:type="dxa"/>
-            </w:tcMar>
-            <w:hideMark/>
-          </w:tcPr>
-          <w:p>
-            <w:pPr>
-              <w:spacing w:after="0" w:line="240" w:lineRule="auto"/>
-              <w:rPr>
-                <w:rFonts w:ascii="Arial" w:eastAsia="Times New Roman" w:hAnsi="Arial" w:cs="Arial"/>
-                <w:sz w:val="24"/>
-                <w:szCs w:val="24"/>
-              </w:rPr>
-            </w:pPr>
-            <w:r>
-              <w:rPr>
-                <w:rFonts w:ascii="Arial" w:eastAsia="Times New Roman" w:hAnsi="Arial" w:cs="Arial"/>
-                <w:color w:val="000000"/>
-                <w:sz w:val="24"/>
-                <w:szCs w:val="24"/>
-              </w:rPr>
-              <w:t>1234</w:t>
-            </w:r>
-          </w:p>
-        </w:tc>
-        <w:tc>
-          <w:tcPr>
-            <w:tcW w:w="0" w:type="auto"/>
-            <w:tcBorders>
-              <w:top w:val="single" w:sz="6" w:space="0" w:color="000000"/>
-              <w:left w:val="single" w:sz="6" w:space="0" w:color="000000"/>
-              <w:bottom w:val="single" w:sz="6" w:space="0" w:color="000000"/>
-              <w:right w:val="single" w:sz="6" w:space="0" w:color="000000"/>
-            </w:tcBorders>
-            <w:tcMar>
-              <w:top w:w="105" w:type="dxa"/>
-              <w:left w:w="105" w:type="dxa"/>
-              <w:bottom w:w="105" w:type="dxa"/>
-              <w:right w:w="105" w:type="dxa"/>
-            </w:tcMar>
-            <w:hideMark/>
-          </w:tcPr>
-          <w:p>
-            <w:pPr>
-              <w:spacing w:after="0" w:line="240" w:lineRule="auto"/>
-              <w:rPr>
-                <w:rFonts w:ascii="Arial" w:eastAsia="Times New Roman" w:hAnsi="Arial" w:cs="Arial"/>
-                <w:sz w:val="24"/>
-                <w:szCs w:val="24"/>
-              </w:rPr>
-            </w:pPr>
-            <w:r>
-              <w:rPr>
-                <w:rFonts w:ascii="Arial" w:eastAsia="Times New Roman" w:hAnsi="Arial" w:cs="Arial"/>
-                <w:color w:val="000000"/>
-                <w:sz w:val="24"/>
-                <w:szCs w:val="24"/>
-              </w:rPr>
-              <w:t>jane.park@gmail.com</w:t>
+              <w:t>user</w:t>
+            </w:r>
+          </w:p>
+        </w:tc>
+        <w:tc>
+          <w:tcPr>
+            <w:tcW w:w="0" w:type="auto"/>
+            <w:tcBorders>
+              <w:top w:val="single" w:sz="6" w:space="0" w:color="000000"/>
+              <w:left w:val="single" w:sz="6" w:space="0" w:color="000000"/>
+              <w:bottom w:val="single" w:sz="6" w:space="0" w:color="000000"/>
+              <w:right w:val="single" w:sz="6" w:space="0" w:color="000000"/>
+            </w:tcBorders>
+            <w:tcMar>
+              <w:top w:w="105" w:type="dxa"/>
+              <w:left w:w="105" w:type="dxa"/>
+              <w:bottom w:w="105" w:type="dxa"/>
+              <w:right w:w="105" w:type="dxa"/>
+            </w:tcMar>
+            <w:hideMark/>
+          </w:tcPr>
+          <w:p>
+            <w:pPr>
+              <w:spacing w:after="0" w:line="240" w:lineRule="auto"/>
+              <w:rPr>
+                <w:rFonts w:ascii="Arial" w:eastAsia="Times New Roman" w:hAnsi="Arial" w:cs="Arial"/>
+                <w:sz w:val="24"/>
+                <w:szCs w:val="24"/>
+              </w:rPr>
+            </w:pPr>
+            <w:r>
+              <w:rPr>
+                <w:rFonts w:ascii="Arial" w:eastAsia="Times New Roman" w:hAnsi="Arial" w:cs="Arial"/>
+                <w:color w:val="000000"/>
+                <w:sz w:val="24"/>
+                <w:szCs w:val="24"/>
+              </w:rPr>
+              <w:t>12345656</w:t>
+            </w:r>
+          </w:p>
+        </w:tc>
+        <w:tc>
+          <w:tcPr>
+            <w:tcW w:w="2105" w:type="dxa"/>
+            <w:tcBorders>
+              <w:top w:val="single" w:sz="6" w:space="0" w:color="000000"/>
+              <w:left w:val="single" w:sz="6" w:space="0" w:color="000000"/>
+              <w:bottom w:val="single" w:sz="6" w:space="0" w:color="000000"/>
+              <w:right w:val="single" w:sz="6" w:space="0" w:color="000000"/>
+            </w:tcBorders>
+          </w:tcPr>
+          <w:p>
+            <w:pPr>
+              <w:spacing w:after="0" w:line="240" w:lineRule="auto"/>
+              <w:jc w:val="center"/>
+              <w:rPr>
+                <w:rFonts w:ascii="Arial" w:eastAsia="Times New Roman" w:hAnsi="Arial" w:cs="Arial"/>
+                <w:color w:val="000000"/>
+                <w:sz w:val="24"/>
+                <w:szCs w:val="24"/>
+              </w:rPr>
+            </w:pPr>
+            <w:r>
+              <w:rPr>
+                <w:rFonts w:ascii="Arial" w:eastAsia="Times New Roman" w:hAnsi="Arial" w:cs="Arial"/>
+                <w:color w:val="000000"/>
+                <w:sz w:val="24"/>
+                <w:szCs w:val="24"/>
+              </w:rPr>
+              <w:t>User</w:t>
+            </w:r>
+          </w:p>
+        </w:tc>
+        <w:tc>
+          <w:tcPr>
+            <w:tcW w:w="2552" w:type="dxa"/>
+            <w:tcBorders>
+              <w:top w:val="single" w:sz="6" w:space="0" w:color="000000"/>
+              <w:left w:val="single" w:sz="6" w:space="0" w:color="000000"/>
+              <w:bottom w:val="single" w:sz="6" w:space="0" w:color="000000"/>
+              <w:right w:val="single" w:sz="6" w:space="0" w:color="000000"/>
+            </w:tcBorders>
+            <w:tcMar>
+              <w:top w:w="105" w:type="dxa"/>
+              <w:left w:w="105" w:type="dxa"/>
+              <w:bottom w:w="105" w:type="dxa"/>
+              <w:right w:w="105" w:type="dxa"/>
+            </w:tcMar>
+            <w:hideMark/>
+          </w:tcPr>
+          <w:p>
+            <w:pPr>
+              <w:spacing w:after="0" w:line="240" w:lineRule="auto"/>
+              <w:rPr>
+                <w:rFonts w:ascii="Arial" w:eastAsia="Times New Roman" w:hAnsi="Arial" w:cs="Arial"/>
+                <w:sz w:val="24"/>
+                <w:szCs w:val="24"/>
+              </w:rPr>
+            </w:pPr>
+            <w:r>
+              <w:rPr>
+                <w:rFonts w:ascii="Arial" w:eastAsia="Times New Roman" w:hAnsi="Arial" w:cs="Arial"/>
+                <w:color w:val="000000"/>
+                <w:sz w:val="24"/>
+                <w:szCs w:val="24"/>
+              </w:rPr>
+              <w:t>panjasin@gmail.com</w:t>
             </w:r>
           </w:p>
         </w:tc>
@@ -17174,90 +17651,120 @@
                 <w:szCs w:val="24"/>
               </w:rPr>
             </w:pPr>
-            <w:proofErr w:type="spellStart"/>
-            <w:r>
-              <w:rPr>
-                <w:rFonts w:ascii="Arial" w:eastAsia="Times New Roman" w:hAnsi="Arial" w:cs="Arial"/>
-                <w:color w:val="000000"/>
-                <w:sz w:val="24"/>
-                <w:szCs w:val="24"/>
-              </w:rPr>
-              <w:t>adamm</w:t>
-            </w:r>
-            <w:proofErr w:type="spellEnd"/>
-          </w:p>
-        </w:tc>
-        <w:tc>
-          <w:tcPr>
-            <w:tcW w:w="0" w:type="auto"/>
-            <w:tcBorders>
-              <w:top w:val="single" w:sz="6" w:space="0" w:color="000000"/>
-              <w:left w:val="single" w:sz="6" w:space="0" w:color="000000"/>
-              <w:bottom w:val="single" w:sz="6" w:space="0" w:color="000000"/>
-              <w:right w:val="single" w:sz="6" w:space="0" w:color="000000"/>
-            </w:tcBorders>
-            <w:tcMar>
-              <w:top w:w="105" w:type="dxa"/>
-              <w:left w:w="105" w:type="dxa"/>
-              <w:bottom w:w="105" w:type="dxa"/>
-              <w:right w:w="105" w:type="dxa"/>
-            </w:tcMar>
-            <w:hideMark/>
-          </w:tcPr>
-          <w:p>
-            <w:pPr>
-              <w:spacing w:after="0" w:line="240" w:lineRule="auto"/>
-              <w:rPr>
-                <w:rFonts w:ascii="Arial" w:eastAsia="Times New Roman" w:hAnsi="Arial" w:cs="Arial"/>
-                <w:sz w:val="24"/>
-                <w:szCs w:val="24"/>
-              </w:rPr>
-            </w:pPr>
-            <w:r>
-              <w:rPr>
-                <w:rFonts w:ascii="Arial" w:eastAsia="Times New Roman" w:hAnsi="Arial" w:cs="Arial"/>
-                <w:color w:val="000000"/>
-                <w:sz w:val="24"/>
-                <w:szCs w:val="24"/>
-              </w:rPr>
-              <w:t>ad1234</w:t>
-            </w:r>
-          </w:p>
-        </w:tc>
-        <w:tc>
-          <w:tcPr>
-            <w:tcW w:w="0" w:type="auto"/>
-            <w:tcBorders>
-              <w:top w:val="single" w:sz="6" w:space="0" w:color="000000"/>
-              <w:left w:val="single" w:sz="6" w:space="0" w:color="000000"/>
-              <w:bottom w:val="single" w:sz="6" w:space="0" w:color="000000"/>
-              <w:right w:val="single" w:sz="6" w:space="0" w:color="000000"/>
-            </w:tcBorders>
-            <w:tcMar>
-              <w:top w:w="105" w:type="dxa"/>
-              <w:left w:w="105" w:type="dxa"/>
-              <w:bottom w:w="105" w:type="dxa"/>
-              <w:right w:w="105" w:type="dxa"/>
-            </w:tcMar>
-            <w:hideMark/>
-          </w:tcPr>
-          <w:p>
-            <w:pPr>
-              <w:spacing w:after="0" w:line="240" w:lineRule="auto"/>
-              <w:rPr>
-                <w:rFonts w:ascii="Arial" w:eastAsia="Times New Roman" w:hAnsi="Arial" w:cs="Arial"/>
-                <w:sz w:val="24"/>
-                <w:szCs w:val="24"/>
-              </w:rPr>
-            </w:pPr>
-            <w:r>
-              <w:rPr>
-                <w:rFonts w:ascii="Arial" w:eastAsia="Times New Roman" w:hAnsi="Arial" w:cs="Arial"/>
-                <w:color w:val="000000"/>
-                <w:sz w:val="24"/>
-                <w:szCs w:val="24"/>
-              </w:rPr>
-              <w:t>adammy@gmail.com</w:t>
+            <w:r>
+              <w:rPr>
+                <w:rFonts w:ascii="Arial" w:eastAsia="Times New Roman" w:hAnsi="Arial" w:cs="Arial"/>
+                <w:color w:val="000000"/>
+                <w:sz w:val="24"/>
+                <w:szCs w:val="24"/>
+              </w:rPr>
+              <w:t>admin</w:t>
+            </w:r>
+          </w:p>
+        </w:tc>
+        <w:tc>
+          <w:tcPr>
+            <w:tcW w:w="0" w:type="auto"/>
+            <w:tcBorders>
+              <w:top w:val="single" w:sz="6" w:space="0" w:color="000000"/>
+              <w:left w:val="single" w:sz="6" w:space="0" w:color="000000"/>
+              <w:bottom w:val="single" w:sz="6" w:space="0" w:color="000000"/>
+              <w:right w:val="single" w:sz="6" w:space="0" w:color="000000"/>
+            </w:tcBorders>
+            <w:tcMar>
+              <w:top w:w="105" w:type="dxa"/>
+              <w:left w:w="105" w:type="dxa"/>
+              <w:bottom w:w="105" w:type="dxa"/>
+              <w:right w:w="105" w:type="dxa"/>
+            </w:tcMar>
+            <w:hideMark/>
+          </w:tcPr>
+          <w:p>
+            <w:pPr>
+              <w:spacing w:after="0" w:line="240" w:lineRule="auto"/>
+              <w:rPr>
+                <w:rFonts w:ascii="Arial" w:eastAsia="Times New Roman" w:hAnsi="Arial" w:cs="Arial"/>
+                <w:sz w:val="24"/>
+                <w:szCs w:val="24"/>
+              </w:rPr>
+            </w:pPr>
+            <w:r>
+              <w:rPr>
+                <w:rFonts w:ascii="Arial" w:eastAsia="Times New Roman" w:hAnsi="Arial" w:cs="Arial"/>
+                <w:color w:val="000000"/>
+                <w:sz w:val="24"/>
+                <w:szCs w:val="24"/>
+              </w:rPr>
+              <w:t>12345656</w:t>
+            </w:r>
+          </w:p>
+        </w:tc>
+        <w:tc>
+          <w:tcPr>
+            <w:tcW w:w="2105" w:type="dxa"/>
+            <w:tcBorders>
+              <w:top w:val="single" w:sz="6" w:space="0" w:color="000000"/>
+              <w:left w:val="single" w:sz="6" w:space="0" w:color="000000"/>
+              <w:bottom w:val="single" w:sz="6" w:space="0" w:color="000000"/>
+              <w:right w:val="single" w:sz="6" w:space="0" w:color="000000"/>
+            </w:tcBorders>
+          </w:tcPr>
+          <w:p>
+            <w:pPr>
+              <w:spacing w:after="0" w:line="240" w:lineRule="auto"/>
+              <w:jc w:val="center"/>
+              <w:rPr>
+                <w:rFonts w:ascii="Arial" w:eastAsia="Times New Roman" w:hAnsi="Arial" w:cs="Arial"/>
+                <w:color w:val="000000"/>
+                <w:sz w:val="24"/>
+                <w:szCs w:val="24"/>
+              </w:rPr>
+            </w:pPr>
+            <w:r>
+              <w:rPr>
+                <w:rFonts w:ascii="Arial" w:eastAsia="Times New Roman" w:hAnsi="Arial" w:cs="Arial"/>
+                <w:color w:val="000000"/>
+                <w:sz w:val="24"/>
+                <w:szCs w:val="24"/>
+              </w:rPr>
+              <w:t>Admin</w:t>
+            </w:r>
+          </w:p>
+        </w:tc>
+        <w:tc>
+          <w:tcPr>
+            <w:tcW w:w="2552" w:type="dxa"/>
+            <w:tcBorders>
+              <w:top w:val="single" w:sz="6" w:space="0" w:color="000000"/>
+              <w:left w:val="single" w:sz="6" w:space="0" w:color="000000"/>
+              <w:bottom w:val="single" w:sz="6" w:space="0" w:color="000000"/>
+              <w:right w:val="single" w:sz="6" w:space="0" w:color="000000"/>
+            </w:tcBorders>
+            <w:tcMar>
+              <w:top w:w="105" w:type="dxa"/>
+              <w:left w:w="105" w:type="dxa"/>
+              <w:bottom w:w="105" w:type="dxa"/>
+              <w:right w:w="105" w:type="dxa"/>
+            </w:tcMar>
+            <w:hideMark/>
+          </w:tcPr>
+          <w:p>
+            <w:pPr>
+              <w:spacing w:after="0" w:line="240" w:lineRule="auto"/>
+              <w:rPr>
+                <w:rFonts w:ascii="Arial" w:eastAsia="Times New Roman" w:hAnsi="Arial" w:cs="Arial"/>
+                <w:sz w:val="24"/>
+                <w:szCs w:val="24"/>
+              </w:rPr>
+            </w:pPr>
+            <w:r>
+              <w:rPr>
+                <w:rFonts w:ascii="Arial" w:eastAsia="Times New Roman" w:hAnsi="Arial" w:cs="Arial"/>
+                <w:color w:val="000000"/>
+                <w:sz w:val="24"/>
+                <w:szCs w:val="24"/>
+              </w:rPr>
+              <w:t>admin@yahoo.com</w:t>
             </w:r>
           </w:p>
         </w:tc>
@@ -18732,7 +19239,6 @@
         <w:br w:type="page"/>
       </w:r>
     </w:p>
-    <w:bookmarkEnd w:id="0"/>
     <w:p>
       <w:pPr>
         <w:spacing w:after="0" w:line="240" w:lineRule="auto"/>
@@ -18831,18 +19337,7 @@
           <w:sz w:val="32"/>
           <w:szCs w:val="32"/>
         </w:rPr>
-        <w:t>cceptance</w:t>
-      </w:r>
-      <w:r>
-        <w:rPr>
-          <w:rFonts w:ascii="Arial" w:eastAsia="Times New Roman" w:hAnsi="Arial" w:cs="Arial"/>
-          <w:b/>
-          <w:bCs/>
-          <w:color w:val="000000"/>
-          <w:sz w:val="32"/>
-          <w:szCs w:val="32"/>
-        </w:rPr>
-        <w:t xml:space="preserve"> test</w:t>
+        <w:t>cceptance test</w:t>
       </w:r>
     </w:p>
     <w:p>
@@ -18993,7 +19488,7 @@
             <w:szCs w:val="22"/>
             <w:lang w:val="th-TH"/>
           </w:rPr>
-          <w:t>18</w:t>
+          <w:t>4</w:t>
         </w:r>
         <w:r>
           <w:fldChar w:fldCharType="end"/>
@@ -20035,7 +20530,7 @@
 </file>
 
 <file path=customXml/itemProps1.xml><?xml version="1.0" encoding="utf-8"?>
-<ds:datastoreItem xmlns:ds="http://schemas.openxmlformats.org/officeDocument/2006/customXml" ds:itemID="{8FD3C4C0-314E-4BBC-B75E-80771EF98BC8}">
+<ds:datastoreItem xmlns:ds="http://schemas.openxmlformats.org/officeDocument/2006/customXml" ds:itemID="{287B5CE5-1D66-43A1-B960-934649368DF2}">
   <ds:schemaRefs>
     <ds:schemaRef ds:uri="http://schemas.openxmlformats.org/officeDocument/2006/bibliography"/>
   </ds:schemaRefs>

</xml_diff>